<commit_message>
Corrected dark brown dark RBG value
</commit_message>
<xml_diff>
--- a/Documentation/TeamsitzungZiele250618.docx
+++ b/Documentation/TeamsitzungZiele250618.docx
@@ -989,17 +989,7 @@
           <w:szCs w:val="24"/>
           <w:lang w:val="en-US"/>
         </w:rPr>
-        <w:t>H</w:t>
-      </w:r>
-      <w:r>
-        <w:rPr>
-          <w:rFonts w:ascii="Times New Roman" w:hAnsi="Times New Roman" w:cs="Times New Roman"/>
-          <w:color w:val="C00000"/>
-          <w:sz w:val="24"/>
-          <w:szCs w:val="24"/>
-          <w:lang w:val="en-US"/>
-        </w:rPr>
-        <w:t>ammer mid h</w:t>
+        <w:t>Hammer mid h</w:t>
       </w:r>
       <w:r>
         <w:rPr>
@@ -1571,34 +1561,7 @@
           <w:szCs w:val="24"/>
           <w:lang w:val="en-US"/>
         </w:rPr>
-        <w:t xml:space="preserve">Enemy </w:t>
-      </w:r>
-      <w:r>
-        <w:rPr>
-          <w:rFonts w:ascii="Times New Roman" w:hAnsi="Times New Roman" w:cs="Times New Roman"/>
-          <w:sz w:val="24"/>
-          <w:szCs w:val="24"/>
-          <w:lang w:val="en-US"/>
-        </w:rPr>
-        <w:t>smashed</w:t>
-      </w:r>
-      <w:r>
-        <w:rPr>
-          <w:rFonts w:ascii="Times New Roman" w:hAnsi="Times New Roman" w:cs="Times New Roman"/>
-          <w:sz w:val="24"/>
-          <w:szCs w:val="24"/>
-          <w:lang w:val="en-US"/>
-        </w:rPr>
-        <w:t xml:space="preserve"> </w:t>
-      </w:r>
-      <w:r>
-        <w:rPr>
-          <w:rFonts w:ascii="Times New Roman" w:hAnsi="Times New Roman" w:cs="Times New Roman"/>
-          <w:sz w:val="24"/>
-          <w:szCs w:val="24"/>
-          <w:lang w:val="en-US"/>
-        </w:rPr>
-        <w:t>sprite (robots into pieces)</w:t>
+        <w:t>Enemy smashed sprite (robots into pieces)</w:t>
       </w:r>
     </w:p>
     <w:p>
@@ -1975,1509 +1938,1425 @@
           <w:lang w:val="en-US"/>
         </w:rPr>
         <w:t>Try it with fewer but faster enemies</w:t>
+      </w:r>
+    </w:p>
+    <w:p>
+      <w:pPr>
+        <w:pStyle w:val="Listenabsatz"/>
+        <w:rPr>
+          <w:rFonts w:ascii="Times New Roman" w:hAnsi="Times New Roman" w:cs="Times New Roman"/>
+          <w:sz w:val="24"/>
+          <w:szCs w:val="24"/>
+          <w:lang w:val="en-US"/>
+        </w:rPr>
+      </w:pPr>
+    </w:p>
+    <w:p>
+      <w:pPr>
+        <w:rPr>
+          <w:rFonts w:ascii="Times New Roman" w:hAnsi="Times New Roman" w:cs="Times New Roman"/>
+          <w:sz w:val="24"/>
+          <w:szCs w:val="24"/>
+          <w:lang w:val="en-US"/>
+        </w:rPr>
+      </w:pPr>
+      <w:r>
+        <w:rPr>
+          <w:rFonts w:ascii="Times New Roman" w:hAnsi="Times New Roman" w:cs="Times New Roman"/>
+          <w:sz w:val="24"/>
+          <w:szCs w:val="24"/>
+          <w:lang w:val="en-US"/>
+        </w:rPr>
+        <w:t>Nice to have:</w:t>
+      </w:r>
+    </w:p>
+    <w:p>
+      <w:pPr>
+        <w:pStyle w:val="Listenabsatz"/>
+        <w:numPr>
+          <w:ilvl w:val="0"/>
+          <w:numId w:val="2"/>
+        </w:numPr>
+        <w:rPr>
+          <w:rFonts w:ascii="Times New Roman" w:hAnsi="Times New Roman" w:cs="Times New Roman"/>
+          <w:sz w:val="24"/>
+          <w:szCs w:val="24"/>
+          <w:lang w:val="en-US"/>
+        </w:rPr>
+      </w:pPr>
+      <w:r>
+        <w:rPr>
+          <w:rFonts w:ascii="Times New Roman" w:hAnsi="Times New Roman" w:cs="Times New Roman"/>
+          <w:color w:val="808080" w:themeColor="background1" w:themeShade="80"/>
+          <w:sz w:val="24"/>
+          <w:szCs w:val="24"/>
+          <w:lang w:val="en-US"/>
+        </w:rPr>
+        <w:t xml:space="preserve">Nice to have: </w:t>
+      </w:r>
+      <w:proofErr w:type="spellStart"/>
+      <w:r>
+        <w:rPr>
+          <w:rFonts w:ascii="Times New Roman" w:hAnsi="Times New Roman" w:cs="Times New Roman"/>
+          <w:color w:val="808080" w:themeColor="background1" w:themeShade="80"/>
+          <w:sz w:val="24"/>
+          <w:szCs w:val="24"/>
+          <w:lang w:val="en-US"/>
+        </w:rPr>
+        <w:t>Hammerjaeger</w:t>
+      </w:r>
+      <w:proofErr w:type="spellEnd"/>
+      <w:r>
+        <w:rPr>
+          <w:rFonts w:ascii="Times New Roman" w:hAnsi="Times New Roman" w:cs="Times New Roman"/>
+          <w:color w:val="808080" w:themeColor="background1" w:themeShade="80"/>
+          <w:sz w:val="24"/>
+          <w:szCs w:val="24"/>
+          <w:lang w:val="en-US"/>
+        </w:rPr>
+        <w:t xml:space="preserve"> intro animation (no hammering)</w:t>
+      </w:r>
+    </w:p>
+    <w:p>
+      <w:pPr>
+        <w:pStyle w:val="Listenabsatz"/>
+        <w:numPr>
+          <w:ilvl w:val="0"/>
+          <w:numId w:val="2"/>
+        </w:numPr>
+        <w:rPr>
+          <w:rFonts w:ascii="Times New Roman" w:hAnsi="Times New Roman" w:cs="Times New Roman"/>
+          <w:sz w:val="24"/>
+          <w:szCs w:val="24"/>
+          <w:lang w:val="en-US"/>
+        </w:rPr>
+      </w:pPr>
+      <w:r>
+        <w:rPr>
+          <w:rFonts w:ascii="Times New Roman" w:hAnsi="Times New Roman" w:cs="Times New Roman"/>
+          <w:color w:val="808080" w:themeColor="background1" w:themeShade="80"/>
+          <w:sz w:val="24"/>
+          <w:szCs w:val="24"/>
+          <w:lang w:val="en-US"/>
+        </w:rPr>
+        <w:t xml:space="preserve">Enemy types attack exits </w:t>
+      </w:r>
+      <w:proofErr w:type="spellStart"/>
+      <w:r>
+        <w:rPr>
+          <w:rFonts w:ascii="Times New Roman" w:hAnsi="Times New Roman" w:cs="Times New Roman"/>
+          <w:color w:val="808080" w:themeColor="background1" w:themeShade="80"/>
+          <w:sz w:val="24"/>
+          <w:szCs w:val="24"/>
+          <w:lang w:val="en-US"/>
+        </w:rPr>
+        <w:t>barrication</w:t>
+      </w:r>
+      <w:proofErr w:type="spellEnd"/>
+      <w:r>
+        <w:rPr>
+          <w:rFonts w:ascii="Times New Roman" w:hAnsi="Times New Roman" w:cs="Times New Roman"/>
+          <w:color w:val="808080" w:themeColor="background1" w:themeShade="80"/>
+          <w:sz w:val="24"/>
+          <w:szCs w:val="24"/>
+          <w:lang w:val="en-US"/>
+        </w:rPr>
+        <w:t xml:space="preserve"> extra animation</w:t>
+      </w:r>
+    </w:p>
+    <w:p>
+      <w:pPr>
+        <w:pStyle w:val="Listenabsatz"/>
+        <w:numPr>
+          <w:ilvl w:val="1"/>
+          <w:numId w:val="2"/>
+        </w:numPr>
+        <w:rPr>
+          <w:rFonts w:ascii="Times New Roman" w:hAnsi="Times New Roman" w:cs="Times New Roman"/>
+          <w:color w:val="808080" w:themeColor="background1" w:themeShade="80"/>
+          <w:sz w:val="24"/>
+          <w:szCs w:val="24"/>
+          <w:lang w:val="en-US"/>
+        </w:rPr>
+      </w:pPr>
+      <w:r>
+        <w:rPr>
+          <w:rFonts w:ascii="Times New Roman" w:hAnsi="Times New Roman" w:cs="Times New Roman"/>
+          <w:color w:val="808080" w:themeColor="background1" w:themeShade="80"/>
+          <w:sz w:val="24"/>
+          <w:szCs w:val="24"/>
+          <w:lang w:val="en-US"/>
+        </w:rPr>
+        <w:t>Normal</w:t>
+      </w:r>
+    </w:p>
+    <w:p>
+      <w:pPr>
+        <w:pStyle w:val="Listenabsatz"/>
+        <w:numPr>
+          <w:ilvl w:val="1"/>
+          <w:numId w:val="2"/>
+        </w:numPr>
+        <w:rPr>
+          <w:rFonts w:ascii="Times New Roman" w:hAnsi="Times New Roman" w:cs="Times New Roman"/>
+          <w:color w:val="808080" w:themeColor="background1" w:themeShade="80"/>
+          <w:sz w:val="24"/>
+          <w:szCs w:val="24"/>
+          <w:lang w:val="en-US"/>
+        </w:rPr>
+      </w:pPr>
+      <w:r>
+        <w:rPr>
+          <w:rFonts w:ascii="Times New Roman" w:hAnsi="Times New Roman" w:cs="Times New Roman"/>
+          <w:color w:val="808080" w:themeColor="background1" w:themeShade="80"/>
+          <w:sz w:val="24"/>
+          <w:szCs w:val="24"/>
+          <w:lang w:val="en-US"/>
+        </w:rPr>
+        <w:t>Healing</w:t>
+      </w:r>
+    </w:p>
+    <w:p>
+      <w:pPr>
+        <w:pStyle w:val="Listenabsatz"/>
+        <w:numPr>
+          <w:ilvl w:val="1"/>
+          <w:numId w:val="2"/>
+        </w:numPr>
+        <w:rPr>
+          <w:rFonts w:ascii="Times New Roman" w:hAnsi="Times New Roman" w:cs="Times New Roman"/>
+          <w:color w:val="808080" w:themeColor="background1" w:themeShade="80"/>
+          <w:sz w:val="24"/>
+          <w:szCs w:val="24"/>
+          <w:lang w:val="en-US"/>
+        </w:rPr>
+      </w:pPr>
+      <w:r>
+        <w:rPr>
+          <w:rFonts w:ascii="Times New Roman" w:hAnsi="Times New Roman" w:cs="Times New Roman"/>
+          <w:color w:val="808080" w:themeColor="background1" w:themeShade="80"/>
+          <w:sz w:val="24"/>
+          <w:szCs w:val="24"/>
+          <w:lang w:val="en-US"/>
+        </w:rPr>
+        <w:t>Shockwave</w:t>
+      </w:r>
+    </w:p>
+    <w:p>
+      <w:pPr>
+        <w:pStyle w:val="Listenabsatz"/>
+        <w:numPr>
+          <w:ilvl w:val="1"/>
+          <w:numId w:val="2"/>
+        </w:numPr>
+        <w:rPr>
+          <w:rFonts w:ascii="Times New Roman" w:hAnsi="Times New Roman" w:cs="Times New Roman"/>
+          <w:color w:val="808080" w:themeColor="background1" w:themeShade="80"/>
+          <w:sz w:val="24"/>
+          <w:szCs w:val="24"/>
+          <w:lang w:val="en-US"/>
+        </w:rPr>
+      </w:pPr>
+      <w:r>
+        <w:rPr>
+          <w:rFonts w:ascii="Times New Roman" w:hAnsi="Times New Roman" w:cs="Times New Roman"/>
+          <w:color w:val="808080" w:themeColor="background1" w:themeShade="80"/>
+          <w:sz w:val="24"/>
+          <w:szCs w:val="24"/>
+          <w:lang w:val="en-US"/>
+        </w:rPr>
+        <w:t>Spawning</w:t>
+      </w:r>
+    </w:p>
+    <w:p>
+      <w:pPr>
+        <w:pStyle w:val="Listenabsatz"/>
+        <w:numPr>
+          <w:ilvl w:val="0"/>
+          <w:numId w:val="2"/>
+        </w:numPr>
+        <w:rPr>
+          <w:rFonts w:ascii="Times New Roman" w:hAnsi="Times New Roman" w:cs="Times New Roman"/>
+          <w:color w:val="808080" w:themeColor="background1" w:themeShade="80"/>
+          <w:sz w:val="24"/>
+          <w:szCs w:val="24"/>
+          <w:lang w:val="en-US"/>
+        </w:rPr>
+      </w:pPr>
+      <w:r>
+        <w:rPr>
+          <w:rFonts w:ascii="Times New Roman" w:hAnsi="Times New Roman" w:cs="Times New Roman"/>
+          <w:color w:val="808080" w:themeColor="background1" w:themeShade="80"/>
+          <w:sz w:val="24"/>
+          <w:szCs w:val="24"/>
+          <w:lang w:val="en-US"/>
+        </w:rPr>
+        <w:t xml:space="preserve">Enemies flee from </w:t>
+      </w:r>
+      <w:proofErr w:type="spellStart"/>
+      <w:r>
+        <w:rPr>
+          <w:rFonts w:ascii="Times New Roman" w:hAnsi="Times New Roman" w:cs="Times New Roman"/>
+          <w:color w:val="808080" w:themeColor="background1" w:themeShade="80"/>
+          <w:sz w:val="24"/>
+          <w:szCs w:val="24"/>
+          <w:lang w:val="en-US"/>
+        </w:rPr>
+        <w:t>hammerjaeger</w:t>
+      </w:r>
+      <w:proofErr w:type="spellEnd"/>
+    </w:p>
+    <w:p>
+      <w:pPr>
+        <w:pStyle w:val="Listenabsatz"/>
+        <w:numPr>
+          <w:ilvl w:val="0"/>
+          <w:numId w:val="2"/>
+        </w:numPr>
+        <w:rPr>
+          <w:rFonts w:ascii="Times New Roman" w:hAnsi="Times New Roman" w:cs="Times New Roman"/>
+          <w:color w:val="808080" w:themeColor="background1" w:themeShade="80"/>
+          <w:sz w:val="24"/>
+          <w:szCs w:val="24"/>
+          <w:lang w:val="en-US"/>
+        </w:rPr>
+      </w:pPr>
+      <w:r>
+        <w:rPr>
+          <w:rFonts w:ascii="Times New Roman" w:hAnsi="Times New Roman" w:cs="Times New Roman"/>
+          <w:color w:val="808080" w:themeColor="background1" w:themeShade="80"/>
+          <w:sz w:val="24"/>
+          <w:szCs w:val="24"/>
+          <w:lang w:val="en-US"/>
+        </w:rPr>
+        <w:t>Enemy defeated by jumping on top of it</w:t>
+      </w:r>
+    </w:p>
+    <w:p>
+      <w:pPr>
+        <w:pStyle w:val="Listenabsatz"/>
+        <w:numPr>
+          <w:ilvl w:val="0"/>
+          <w:numId w:val="2"/>
+        </w:numPr>
+        <w:rPr>
+          <w:rFonts w:ascii="Times New Roman" w:hAnsi="Times New Roman" w:cs="Times New Roman"/>
+          <w:color w:val="808080" w:themeColor="background1" w:themeShade="80"/>
+          <w:sz w:val="24"/>
+          <w:szCs w:val="24"/>
+          <w:lang w:val="en-US"/>
+        </w:rPr>
+      </w:pPr>
+      <w:r>
+        <w:rPr>
+          <w:rFonts w:ascii="Times New Roman" w:hAnsi="Times New Roman" w:cs="Times New Roman"/>
+          <w:color w:val="808080" w:themeColor="background1" w:themeShade="80"/>
+          <w:sz w:val="24"/>
+          <w:szCs w:val="24"/>
+          <w:lang w:val="en-US"/>
+        </w:rPr>
+        <w:t xml:space="preserve">Enemy has to be knocked against </w:t>
+      </w:r>
+      <w:r>
+        <w:rPr>
+          <w:rFonts w:ascii="Times New Roman" w:hAnsi="Times New Roman" w:cs="Times New Roman"/>
+          <w:color w:val="808080" w:themeColor="background1" w:themeShade="80"/>
+          <w:sz w:val="24"/>
+          <w:szCs w:val="24"/>
+          <w:lang w:val="en-US"/>
+        </w:rPr>
+        <w:t xml:space="preserve">a </w:t>
+      </w:r>
+      <w:r>
+        <w:rPr>
+          <w:rFonts w:ascii="Times New Roman" w:hAnsi="Times New Roman" w:cs="Times New Roman"/>
+          <w:color w:val="808080" w:themeColor="background1" w:themeShade="80"/>
+          <w:sz w:val="24"/>
+          <w:szCs w:val="24"/>
+          <w:lang w:val="en-US"/>
+        </w:rPr>
+        <w:t>wall to be killed</w:t>
+      </w:r>
+    </w:p>
+    <w:p>
+      <w:pPr>
+        <w:rPr>
+          <w:rFonts w:ascii="Times New Roman" w:hAnsi="Times New Roman" w:cs="Times New Roman"/>
+          <w:sz w:val="24"/>
+          <w:szCs w:val="24"/>
+          <w:lang w:val="en-US"/>
+        </w:rPr>
+      </w:pPr>
+      <w:r>
+        <w:rPr>
+          <w:rFonts w:ascii="Times New Roman" w:hAnsi="Times New Roman" w:cs="Times New Roman"/>
+          <w:sz w:val="24"/>
+          <w:szCs w:val="24"/>
+          <w:lang w:val="en-US"/>
+        </w:rPr>
+        <w:br w:type="page"/>
+      </w:r>
+    </w:p>
+    <w:p>
+      <w:pPr>
+        <w:rPr>
+          <w:rFonts w:ascii="Times New Roman" w:hAnsi="Times New Roman" w:cs="Times New Roman"/>
+          <w:sz w:val="24"/>
+          <w:szCs w:val="24"/>
+          <w:lang w:val="en-US"/>
+        </w:rPr>
+      </w:pPr>
+      <w:r>
+        <w:rPr>
+          <w:rFonts w:ascii="Times New Roman" w:hAnsi="Times New Roman" w:cs="Times New Roman"/>
+          <w:sz w:val="24"/>
+          <w:szCs w:val="24"/>
+          <w:lang w:val="en-US"/>
+        </w:rPr>
+        <w:lastRenderedPageBreak/>
+        <w:t>Visual design guidelines</w:t>
+      </w:r>
+    </w:p>
+    <w:p>
+      <w:pPr>
+        <w:pStyle w:val="Listenabsatz"/>
+        <w:numPr>
+          <w:ilvl w:val="0"/>
+          <w:numId w:val="3"/>
+        </w:numPr>
+        <w:rPr>
+          <w:rFonts w:ascii="Times New Roman" w:hAnsi="Times New Roman" w:cs="Times New Roman"/>
+          <w:sz w:val="24"/>
+          <w:szCs w:val="24"/>
+          <w:lang w:val="en-US"/>
+        </w:rPr>
+      </w:pPr>
+      <w:r>
+        <w:rPr>
+          <w:rFonts w:ascii="Times New Roman" w:hAnsi="Times New Roman" w:cs="Times New Roman"/>
+          <w:sz w:val="24"/>
+          <w:szCs w:val="24"/>
+          <w:lang w:val="en-US"/>
+        </w:rPr>
+        <w:t xml:space="preserve">Background </w:t>
+      </w:r>
+    </w:p>
+    <w:p>
+      <w:pPr>
+        <w:pStyle w:val="Listenabsatz"/>
+        <w:numPr>
+          <w:ilvl w:val="1"/>
+          <w:numId w:val="3"/>
+        </w:numPr>
+        <w:rPr>
+          <w:rFonts w:ascii="Times New Roman" w:hAnsi="Times New Roman" w:cs="Times New Roman"/>
+          <w:sz w:val="24"/>
+          <w:szCs w:val="24"/>
+          <w:lang w:val="en-US"/>
+        </w:rPr>
+      </w:pPr>
+      <w:r>
+        <w:rPr>
+          <w:rFonts w:ascii="Times New Roman" w:hAnsi="Times New Roman" w:cs="Times New Roman"/>
+          <w:sz w:val="24"/>
+          <w:szCs w:val="24"/>
+          <w:lang w:val="en-US"/>
+        </w:rPr>
+        <w:t>Colors</w:t>
+      </w:r>
+    </w:p>
+    <w:p>
+      <w:pPr>
+        <w:pStyle w:val="Listenabsatz"/>
+        <w:numPr>
+          <w:ilvl w:val="1"/>
+          <w:numId w:val="3"/>
+        </w:numPr>
+        <w:rPr>
+          <w:rFonts w:ascii="Times New Roman" w:hAnsi="Times New Roman" w:cs="Times New Roman"/>
+          <w:sz w:val="24"/>
+          <w:szCs w:val="24"/>
+          <w:lang w:val="en-US"/>
+        </w:rPr>
+      </w:pPr>
+      <w:r>
+        <w:rPr>
+          <w:rFonts w:ascii="Times New Roman" w:hAnsi="Times New Roman" w:cs="Times New Roman"/>
+          <w:sz w:val="24"/>
+          <w:szCs w:val="24"/>
+          <w:lang w:val="en-US"/>
+        </w:rPr>
+        <w:t>For the background, only the greyed out colors are allowed!</w:t>
+      </w:r>
+    </w:p>
+    <w:p>
+      <w:pPr>
+        <w:pStyle w:val="Listenabsatz"/>
+        <w:numPr>
+          <w:ilvl w:val="1"/>
+          <w:numId w:val="3"/>
+        </w:numPr>
+        <w:rPr>
+          <w:rFonts w:ascii="Times New Roman" w:hAnsi="Times New Roman" w:cs="Times New Roman"/>
+          <w:color w:val="808080" w:themeColor="background1" w:themeShade="80"/>
+          <w:sz w:val="24"/>
+          <w:szCs w:val="24"/>
+          <w:lang w:val="en-US"/>
+        </w:rPr>
+      </w:pPr>
+      <w:r>
+        <w:rPr>
+          <w:rFonts w:ascii="Times New Roman" w:hAnsi="Times New Roman" w:cs="Times New Roman"/>
+          <w:color w:val="808080" w:themeColor="background1" w:themeShade="80"/>
+          <w:sz w:val="24"/>
+          <w:szCs w:val="24"/>
+          <w:lang w:val="en-US"/>
+        </w:rPr>
+        <w:t>Maybe rules for shape types for sprite types</w:t>
+      </w:r>
+    </w:p>
+    <w:p>
+      <w:pPr>
+        <w:pStyle w:val="Listenabsatz"/>
+        <w:numPr>
+          <w:ilvl w:val="2"/>
+          <w:numId w:val="3"/>
+        </w:numPr>
+        <w:rPr>
+          <w:rFonts w:ascii="Times New Roman" w:hAnsi="Times New Roman" w:cs="Times New Roman"/>
+          <w:sz w:val="24"/>
+          <w:szCs w:val="24"/>
+          <w:lang w:val="en-US"/>
+        </w:rPr>
+      </w:pPr>
+      <w:r>
+        <w:rPr>
+          <w:rFonts w:ascii="Times New Roman" w:hAnsi="Times New Roman" w:cs="Times New Roman"/>
+          <w:sz w:val="24"/>
+          <w:szCs w:val="24"/>
+          <w:lang w:val="en-US"/>
+        </w:rPr>
+        <w:t xml:space="preserve">16 </w:t>
+      </w:r>
+      <w:r>
+        <w:rPr>
+          <w:rFonts w:ascii="Times New Roman" w:hAnsi="Times New Roman" w:cs="Times New Roman"/>
+          <w:sz w:val="24"/>
+          <w:szCs w:val="24"/>
+          <w:lang w:val="en-US"/>
+        </w:rPr>
+        <w:t>Light colors</w:t>
+      </w:r>
+    </w:p>
+    <w:p>
+      <w:pPr>
+        <w:pStyle w:val="Listenabsatz"/>
+        <w:numPr>
+          <w:ilvl w:val="3"/>
+          <w:numId w:val="3"/>
+        </w:numPr>
+        <w:rPr>
+          <w:rFonts w:ascii="Times New Roman" w:hAnsi="Times New Roman" w:cs="Times New Roman"/>
+          <w:sz w:val="24"/>
+          <w:szCs w:val="24"/>
+          <w:lang w:val="en-US"/>
+        </w:rPr>
+      </w:pPr>
+      <w:r>
+        <w:rPr>
+          <w:rFonts w:ascii="Times New Roman" w:hAnsi="Times New Roman" w:cs="Times New Roman"/>
+          <w:sz w:val="24"/>
+          <w:szCs w:val="24"/>
+          <w:lang w:val="en-US"/>
+        </w:rPr>
+        <w:t>Light blue (0,169,254) #00A9FE</w:t>
+      </w:r>
+    </w:p>
+    <w:p>
+      <w:pPr>
+        <w:pStyle w:val="Listenabsatz"/>
+        <w:numPr>
+          <w:ilvl w:val="3"/>
+          <w:numId w:val="3"/>
+        </w:numPr>
+        <w:rPr>
+          <w:rFonts w:ascii="Times New Roman" w:hAnsi="Times New Roman" w:cs="Times New Roman"/>
+          <w:color w:val="808080" w:themeColor="background1" w:themeShade="80"/>
+          <w:sz w:val="24"/>
+          <w:szCs w:val="24"/>
+          <w:lang w:val="en-US"/>
+        </w:rPr>
+      </w:pPr>
+      <w:r>
+        <w:rPr>
+          <w:rFonts w:ascii="Times New Roman" w:hAnsi="Times New Roman" w:cs="Times New Roman"/>
+          <w:color w:val="808080" w:themeColor="background1" w:themeShade="80"/>
+          <w:sz w:val="24"/>
+          <w:szCs w:val="24"/>
+          <w:lang w:val="en-US"/>
+        </w:rPr>
+        <w:t>Light crème color</w:t>
+      </w:r>
+      <w:r>
+        <w:rPr>
+          <w:rFonts w:ascii="Times New Roman" w:hAnsi="Times New Roman" w:cs="Times New Roman"/>
+          <w:color w:val="808080" w:themeColor="background1" w:themeShade="80"/>
+          <w:sz w:val="24"/>
+          <w:szCs w:val="24"/>
+          <w:lang w:val="en-US"/>
+        </w:rPr>
+        <w:t xml:space="preserve"> (226,218,188) #E2DABC</w:t>
+      </w:r>
+    </w:p>
+    <w:p>
+      <w:pPr>
+        <w:pStyle w:val="Listenabsatz"/>
+        <w:numPr>
+          <w:ilvl w:val="3"/>
+          <w:numId w:val="3"/>
+        </w:numPr>
+        <w:rPr>
+          <w:rFonts w:ascii="Times New Roman" w:hAnsi="Times New Roman" w:cs="Times New Roman"/>
+          <w:sz w:val="24"/>
+          <w:szCs w:val="24"/>
+          <w:lang w:val="en-US"/>
+        </w:rPr>
+      </w:pPr>
+      <w:r>
+        <w:rPr>
+          <w:rFonts w:ascii="Times New Roman" w:hAnsi="Times New Roman" w:cs="Times New Roman"/>
+          <w:sz w:val="24"/>
+          <w:szCs w:val="24"/>
+          <w:lang w:val="en-US"/>
+        </w:rPr>
+        <w:t>Light green</w:t>
+      </w:r>
+      <w:r>
+        <w:rPr>
+          <w:rFonts w:ascii="Times New Roman" w:hAnsi="Times New Roman" w:cs="Times New Roman"/>
+          <w:sz w:val="24"/>
+          <w:szCs w:val="24"/>
+          <w:lang w:val="en-US"/>
+        </w:rPr>
+        <w:t xml:space="preserve"> (29,118,8) #1D7608</w:t>
+      </w:r>
+    </w:p>
+    <w:p>
+      <w:pPr>
+        <w:pStyle w:val="Listenabsatz"/>
+        <w:numPr>
+          <w:ilvl w:val="3"/>
+          <w:numId w:val="3"/>
+        </w:numPr>
+        <w:rPr>
+          <w:rFonts w:ascii="Times New Roman" w:hAnsi="Times New Roman" w:cs="Times New Roman"/>
+          <w:color w:val="808080" w:themeColor="background1" w:themeShade="80"/>
+          <w:sz w:val="24"/>
+          <w:szCs w:val="24"/>
+          <w:lang w:val="en-US"/>
+        </w:rPr>
+      </w:pPr>
+      <w:r>
+        <w:rPr>
+          <w:rFonts w:ascii="Times New Roman" w:hAnsi="Times New Roman" w:cs="Times New Roman"/>
+          <w:color w:val="808080" w:themeColor="background1" w:themeShade="80"/>
+          <w:sz w:val="24"/>
+          <w:szCs w:val="24"/>
+          <w:lang w:val="en-US"/>
+        </w:rPr>
+        <w:t>Light grey</w:t>
+      </w:r>
+      <w:r>
+        <w:rPr>
+          <w:rFonts w:ascii="Times New Roman" w:hAnsi="Times New Roman" w:cs="Times New Roman"/>
+          <w:color w:val="808080" w:themeColor="background1" w:themeShade="80"/>
+          <w:sz w:val="24"/>
+          <w:szCs w:val="24"/>
+          <w:lang w:val="en-US"/>
+        </w:rPr>
+        <w:t xml:space="preserve"> (</w:t>
+      </w:r>
+      <w:r>
+        <w:rPr>
+          <w:rFonts w:ascii="Times New Roman" w:hAnsi="Times New Roman" w:cs="Times New Roman"/>
+          <w:color w:val="808080" w:themeColor="background1" w:themeShade="80"/>
+          <w:sz w:val="24"/>
+          <w:szCs w:val="24"/>
+          <w:lang w:val="en-US"/>
+        </w:rPr>
+        <w:t>98,98,98) #626262</w:t>
+      </w:r>
+    </w:p>
+    <w:p>
+      <w:pPr>
+        <w:pStyle w:val="Listenabsatz"/>
+        <w:numPr>
+          <w:ilvl w:val="3"/>
+          <w:numId w:val="3"/>
+        </w:numPr>
+        <w:rPr>
+          <w:rFonts w:ascii="Times New Roman" w:hAnsi="Times New Roman" w:cs="Times New Roman"/>
+          <w:sz w:val="24"/>
+          <w:szCs w:val="24"/>
+          <w:lang w:val="en-US"/>
+        </w:rPr>
+      </w:pPr>
+      <w:r>
+        <w:rPr>
+          <w:rFonts w:ascii="Times New Roman" w:hAnsi="Times New Roman" w:cs="Times New Roman"/>
+          <w:sz w:val="24"/>
+          <w:szCs w:val="24"/>
+          <w:lang w:val="en-US"/>
+        </w:rPr>
+        <w:t>Light orange</w:t>
+      </w:r>
+      <w:r>
+        <w:rPr>
+          <w:rFonts w:ascii="Times New Roman" w:hAnsi="Times New Roman" w:cs="Times New Roman"/>
+          <w:sz w:val="24"/>
+          <w:szCs w:val="24"/>
+          <w:lang w:val="en-US"/>
+        </w:rPr>
+        <w:t xml:space="preserve"> (159,79,4) #9F4F04</w:t>
+      </w:r>
+    </w:p>
+    <w:p>
+      <w:pPr>
+        <w:pStyle w:val="Listenabsatz"/>
+        <w:numPr>
+          <w:ilvl w:val="3"/>
+          <w:numId w:val="3"/>
+        </w:numPr>
+        <w:rPr>
+          <w:rFonts w:ascii="Times New Roman" w:hAnsi="Times New Roman" w:cs="Times New Roman"/>
+          <w:sz w:val="24"/>
+          <w:szCs w:val="24"/>
+          <w:lang w:val="en-US"/>
+        </w:rPr>
+      </w:pPr>
+      <w:r>
+        <w:rPr>
+          <w:rFonts w:ascii="Times New Roman" w:hAnsi="Times New Roman" w:cs="Times New Roman"/>
+          <w:sz w:val="24"/>
+          <w:szCs w:val="24"/>
+          <w:lang w:val="en-US"/>
+        </w:rPr>
+        <w:t>Light pink</w:t>
+      </w:r>
+      <w:r>
+        <w:rPr>
+          <w:rFonts w:ascii="Times New Roman" w:hAnsi="Times New Roman" w:cs="Times New Roman"/>
+          <w:sz w:val="24"/>
+          <w:szCs w:val="24"/>
+          <w:lang w:val="en-US"/>
+        </w:rPr>
+        <w:t xml:space="preserve"> (230,65,240) #E641F0</w:t>
+      </w:r>
+    </w:p>
+    <w:p>
+      <w:pPr>
+        <w:pStyle w:val="Listenabsatz"/>
+        <w:numPr>
+          <w:ilvl w:val="3"/>
+          <w:numId w:val="3"/>
+        </w:numPr>
+        <w:rPr>
+          <w:rFonts w:ascii="Times New Roman" w:hAnsi="Times New Roman" w:cs="Times New Roman"/>
+          <w:sz w:val="24"/>
+          <w:szCs w:val="24"/>
+          <w:lang w:val="en-US"/>
+        </w:rPr>
+      </w:pPr>
+      <w:r>
+        <w:rPr>
+          <w:rFonts w:ascii="Times New Roman" w:hAnsi="Times New Roman" w:cs="Times New Roman"/>
+          <w:sz w:val="24"/>
+          <w:szCs w:val="24"/>
+          <w:lang w:val="en-US"/>
+        </w:rPr>
+        <w:t>Light red (255,13,13) #FF0D0D</w:t>
+      </w:r>
+    </w:p>
+    <w:p>
+      <w:pPr>
+        <w:pStyle w:val="Listenabsatz"/>
+        <w:numPr>
+          <w:ilvl w:val="3"/>
+          <w:numId w:val="3"/>
+        </w:numPr>
+        <w:rPr>
+          <w:rFonts w:ascii="Times New Roman" w:hAnsi="Times New Roman" w:cs="Times New Roman"/>
+          <w:sz w:val="24"/>
+          <w:szCs w:val="24"/>
+          <w:lang w:val="en-US"/>
+        </w:rPr>
+      </w:pPr>
+      <w:r>
+        <w:rPr>
+          <w:rFonts w:ascii="Times New Roman" w:hAnsi="Times New Roman" w:cs="Times New Roman"/>
+          <w:sz w:val="24"/>
+          <w:szCs w:val="24"/>
+          <w:lang w:val="en-US"/>
+        </w:rPr>
+        <w:t>Light skin color (255,169,141) #FFA98D</w:t>
+      </w:r>
+    </w:p>
+    <w:p>
+      <w:pPr>
+        <w:pStyle w:val="Listenabsatz"/>
+        <w:numPr>
+          <w:ilvl w:val="3"/>
+          <w:numId w:val="3"/>
+        </w:numPr>
+        <w:rPr>
+          <w:rFonts w:ascii="Times New Roman" w:hAnsi="Times New Roman" w:cs="Times New Roman"/>
+          <w:sz w:val="24"/>
+          <w:szCs w:val="24"/>
+          <w:lang w:val="en-US"/>
+        </w:rPr>
+      </w:pPr>
+      <w:r>
+        <w:rPr>
+          <w:rFonts w:ascii="Times New Roman" w:hAnsi="Times New Roman" w:cs="Times New Roman"/>
+          <w:sz w:val="24"/>
+          <w:szCs w:val="24"/>
+          <w:lang w:val="en-US"/>
+        </w:rPr>
+        <w:t>Light violet</w:t>
+      </w:r>
+      <w:r>
+        <w:rPr>
+          <w:rFonts w:ascii="Times New Roman" w:hAnsi="Times New Roman" w:cs="Times New Roman"/>
+          <w:sz w:val="24"/>
+          <w:szCs w:val="24"/>
+          <w:lang w:val="en-US"/>
+        </w:rPr>
+        <w:t xml:space="preserve"> (115,19,171) #7313AB</w:t>
+      </w:r>
+    </w:p>
+    <w:p>
+      <w:pPr>
+        <w:pStyle w:val="Listenabsatz"/>
+        <w:numPr>
+          <w:ilvl w:val="3"/>
+          <w:numId w:val="3"/>
+        </w:numPr>
+        <w:rPr>
+          <w:rFonts w:ascii="Times New Roman" w:hAnsi="Times New Roman" w:cs="Times New Roman"/>
+          <w:color w:val="808080" w:themeColor="background1" w:themeShade="80"/>
+          <w:sz w:val="24"/>
+          <w:szCs w:val="24"/>
+          <w:lang w:val="en-US"/>
+        </w:rPr>
+      </w:pPr>
+      <w:r>
+        <w:rPr>
+          <w:rFonts w:ascii="Times New Roman" w:hAnsi="Times New Roman" w:cs="Times New Roman"/>
+          <w:color w:val="808080" w:themeColor="background1" w:themeShade="80"/>
+          <w:sz w:val="24"/>
+          <w:szCs w:val="24"/>
+          <w:lang w:val="en-US"/>
+        </w:rPr>
+        <w:t>Light wood brown</w:t>
+      </w:r>
+      <w:r>
+        <w:rPr>
+          <w:rFonts w:ascii="Times New Roman" w:hAnsi="Times New Roman" w:cs="Times New Roman"/>
+          <w:color w:val="808080" w:themeColor="background1" w:themeShade="80"/>
+          <w:sz w:val="24"/>
+          <w:szCs w:val="24"/>
+          <w:lang w:val="en-US"/>
+        </w:rPr>
+        <w:t xml:space="preserve"> (163,117,74) #A3754A</w:t>
+      </w:r>
+    </w:p>
+    <w:p>
+      <w:pPr>
+        <w:pStyle w:val="Listenabsatz"/>
+        <w:numPr>
+          <w:ilvl w:val="3"/>
+          <w:numId w:val="3"/>
+        </w:numPr>
+        <w:rPr>
+          <w:rFonts w:ascii="Times New Roman" w:hAnsi="Times New Roman" w:cs="Times New Roman"/>
+          <w:color w:val="808080" w:themeColor="background1" w:themeShade="80"/>
+          <w:sz w:val="24"/>
+          <w:szCs w:val="24"/>
+          <w:lang w:val="en-US"/>
+        </w:rPr>
+      </w:pPr>
+      <w:r>
+        <w:rPr>
+          <w:rFonts w:ascii="Times New Roman" w:hAnsi="Times New Roman" w:cs="Times New Roman"/>
+          <w:color w:val="808080" w:themeColor="background1" w:themeShade="80"/>
+          <w:sz w:val="24"/>
+          <w:szCs w:val="24"/>
+          <w:lang w:val="en-US"/>
+        </w:rPr>
+        <w:t>Light wood brown bright</w:t>
+      </w:r>
+      <w:r>
+        <w:rPr>
+          <w:rFonts w:ascii="Times New Roman" w:hAnsi="Times New Roman" w:cs="Times New Roman"/>
+          <w:color w:val="808080" w:themeColor="background1" w:themeShade="80"/>
+          <w:sz w:val="24"/>
+          <w:szCs w:val="24"/>
+          <w:lang w:val="en-US"/>
+        </w:rPr>
+        <w:t xml:space="preserve"> (180,133,89) #B48559</w:t>
+      </w:r>
+    </w:p>
+    <w:p>
+      <w:pPr>
+        <w:pStyle w:val="Listenabsatz"/>
+        <w:numPr>
+          <w:ilvl w:val="3"/>
+          <w:numId w:val="3"/>
+        </w:numPr>
+        <w:rPr>
+          <w:rFonts w:ascii="Times New Roman" w:hAnsi="Times New Roman" w:cs="Times New Roman"/>
+          <w:sz w:val="24"/>
+          <w:szCs w:val="24"/>
+          <w:lang w:val="en-US"/>
+        </w:rPr>
+      </w:pPr>
+      <w:r>
+        <w:rPr>
+          <w:rFonts w:ascii="Times New Roman" w:hAnsi="Times New Roman" w:cs="Times New Roman"/>
+          <w:sz w:val="24"/>
+          <w:szCs w:val="24"/>
+          <w:lang w:val="en-US"/>
+        </w:rPr>
+        <w:t>Light yellow</w:t>
+      </w:r>
+      <w:r>
+        <w:rPr>
+          <w:rFonts w:ascii="Times New Roman" w:hAnsi="Times New Roman" w:cs="Times New Roman"/>
+          <w:sz w:val="24"/>
+          <w:szCs w:val="24"/>
+          <w:lang w:val="en-US"/>
+        </w:rPr>
+        <w:t xml:space="preserve"> (247,234,71) #F7EA47</w:t>
+      </w:r>
+    </w:p>
+    <w:p>
+      <w:pPr>
+        <w:pStyle w:val="Listenabsatz"/>
+        <w:numPr>
+          <w:ilvl w:val="3"/>
+          <w:numId w:val="3"/>
+        </w:numPr>
+        <w:rPr>
+          <w:rFonts w:ascii="Times New Roman" w:hAnsi="Times New Roman" w:cs="Times New Roman"/>
+          <w:color w:val="808080" w:themeColor="background1" w:themeShade="80"/>
+          <w:sz w:val="24"/>
+          <w:szCs w:val="24"/>
+          <w:lang w:val="en-US"/>
+        </w:rPr>
+      </w:pPr>
+      <w:r>
+        <w:rPr>
+          <w:rFonts w:ascii="Times New Roman" w:hAnsi="Times New Roman" w:cs="Times New Roman"/>
+          <w:color w:val="808080" w:themeColor="background1" w:themeShade="80"/>
+          <w:sz w:val="24"/>
+          <w:szCs w:val="24"/>
+          <w:lang w:val="en-US"/>
+        </w:rPr>
+        <w:t>White (255,255,255) #FFFFFF</w:t>
+      </w:r>
+    </w:p>
+    <w:p>
+      <w:pPr>
+        <w:pStyle w:val="Listenabsatz"/>
+        <w:numPr>
+          <w:ilvl w:val="3"/>
+          <w:numId w:val="3"/>
+        </w:numPr>
+        <w:rPr>
+          <w:rFonts w:ascii="Times New Roman" w:hAnsi="Times New Roman" w:cs="Times New Roman"/>
+          <w:sz w:val="24"/>
+          <w:szCs w:val="24"/>
+          <w:lang w:val="en-US"/>
+        </w:rPr>
+      </w:pPr>
+      <w:r>
+        <w:rPr>
+          <w:rFonts w:ascii="Times New Roman" w:hAnsi="Times New Roman" w:cs="Times New Roman"/>
+          <w:sz w:val="24"/>
+          <w:szCs w:val="24"/>
+          <w:lang w:val="en-US"/>
+        </w:rPr>
+        <w:t>New</w:t>
+      </w:r>
+    </w:p>
+    <w:p>
+      <w:pPr>
+        <w:pStyle w:val="Listenabsatz"/>
+        <w:numPr>
+          <w:ilvl w:val="3"/>
+          <w:numId w:val="3"/>
+        </w:numPr>
+        <w:rPr>
+          <w:rFonts w:ascii="Times New Roman" w:hAnsi="Times New Roman" w:cs="Times New Roman"/>
+          <w:sz w:val="24"/>
+          <w:szCs w:val="24"/>
+          <w:lang w:val="en-US"/>
+        </w:rPr>
+      </w:pPr>
+      <w:r>
+        <w:rPr>
+          <w:rFonts w:ascii="Times New Roman" w:hAnsi="Times New Roman" w:cs="Times New Roman"/>
+          <w:sz w:val="24"/>
+          <w:szCs w:val="24"/>
+          <w:lang w:val="en-US"/>
+        </w:rPr>
+        <w:t>New</w:t>
+      </w:r>
+    </w:p>
+    <w:p>
+      <w:pPr>
+        <w:pStyle w:val="Listenabsatz"/>
+        <w:numPr>
+          <w:ilvl w:val="3"/>
+          <w:numId w:val="3"/>
+        </w:numPr>
+        <w:rPr>
+          <w:rFonts w:ascii="Times New Roman" w:hAnsi="Times New Roman" w:cs="Times New Roman"/>
+          <w:sz w:val="24"/>
+          <w:szCs w:val="24"/>
+          <w:lang w:val="en-US"/>
+        </w:rPr>
+      </w:pPr>
+      <w:r>
+        <w:rPr>
+          <w:rFonts w:ascii="Times New Roman" w:hAnsi="Times New Roman" w:cs="Times New Roman"/>
+          <w:sz w:val="24"/>
+          <w:szCs w:val="24"/>
+          <w:lang w:val="en-US"/>
+        </w:rPr>
+        <w:t>New</w:t>
+      </w:r>
+    </w:p>
+    <w:p>
+      <w:pPr>
+        <w:pStyle w:val="Listenabsatz"/>
+        <w:ind w:left="2880"/>
+        <w:rPr>
+          <w:rFonts w:ascii="Times New Roman" w:hAnsi="Times New Roman" w:cs="Times New Roman"/>
+          <w:sz w:val="24"/>
+          <w:szCs w:val="24"/>
+          <w:lang w:val="en-US"/>
+        </w:rPr>
+      </w:pPr>
+    </w:p>
+    <w:p>
+      <w:pPr>
+        <w:pStyle w:val="Listenabsatz"/>
+        <w:numPr>
+          <w:ilvl w:val="2"/>
+          <w:numId w:val="3"/>
+        </w:numPr>
+        <w:rPr>
+          <w:rFonts w:ascii="Times New Roman" w:hAnsi="Times New Roman" w:cs="Times New Roman"/>
+          <w:sz w:val="24"/>
+          <w:szCs w:val="24"/>
+          <w:lang w:val="en-US"/>
+        </w:rPr>
+      </w:pPr>
+      <w:r>
+        <w:rPr>
+          <w:rFonts w:ascii="Times New Roman" w:hAnsi="Times New Roman" w:cs="Times New Roman"/>
+          <w:sz w:val="24"/>
+          <w:szCs w:val="24"/>
+          <w:lang w:val="en-US"/>
+        </w:rPr>
+        <w:t>16 Dark colors</w:t>
+      </w:r>
+    </w:p>
+    <w:p>
+      <w:pPr>
+        <w:pStyle w:val="Listenabsatz"/>
+        <w:numPr>
+          <w:ilvl w:val="3"/>
+          <w:numId w:val="3"/>
+        </w:numPr>
+        <w:rPr>
+          <w:rFonts w:ascii="Times New Roman" w:hAnsi="Times New Roman" w:cs="Times New Roman"/>
+          <w:color w:val="808080" w:themeColor="background1" w:themeShade="80"/>
+          <w:sz w:val="24"/>
+          <w:szCs w:val="24"/>
+          <w:lang w:val="en-US"/>
+        </w:rPr>
+      </w:pPr>
+      <w:r>
+        <w:rPr>
+          <w:rFonts w:ascii="Times New Roman" w:hAnsi="Times New Roman" w:cs="Times New Roman"/>
+          <w:color w:val="808080" w:themeColor="background1" w:themeShade="80"/>
+          <w:sz w:val="24"/>
+          <w:szCs w:val="24"/>
+          <w:lang w:val="en-US"/>
+        </w:rPr>
+        <w:t>Black (0,0,0) #000000</w:t>
+      </w:r>
+    </w:p>
+    <w:p>
+      <w:pPr>
+        <w:pStyle w:val="Listenabsatz"/>
+        <w:numPr>
+          <w:ilvl w:val="3"/>
+          <w:numId w:val="3"/>
+        </w:numPr>
+        <w:rPr>
+          <w:rFonts w:ascii="Times New Roman" w:hAnsi="Times New Roman" w:cs="Times New Roman"/>
+          <w:sz w:val="24"/>
+          <w:szCs w:val="24"/>
+          <w:lang w:val="en-US"/>
+        </w:rPr>
+      </w:pPr>
+      <w:r>
+        <w:rPr>
+          <w:rFonts w:ascii="Times New Roman" w:hAnsi="Times New Roman" w:cs="Times New Roman"/>
+          <w:sz w:val="24"/>
+          <w:szCs w:val="24"/>
+          <w:lang w:val="en-US"/>
+        </w:rPr>
+        <w:t>Dark blue (0,128,192) #0080C0</w:t>
+      </w:r>
+    </w:p>
+    <w:p>
+      <w:pPr>
+        <w:pStyle w:val="Listenabsatz"/>
+        <w:numPr>
+          <w:ilvl w:val="3"/>
+          <w:numId w:val="3"/>
+        </w:numPr>
+        <w:rPr>
+          <w:rFonts w:ascii="Times New Roman" w:hAnsi="Times New Roman" w:cs="Times New Roman"/>
+          <w:color w:val="808080" w:themeColor="background1" w:themeShade="80"/>
+          <w:sz w:val="24"/>
+          <w:szCs w:val="24"/>
+          <w:lang w:val="en-US"/>
+        </w:rPr>
+      </w:pPr>
+      <w:r>
+        <w:rPr>
+          <w:rFonts w:ascii="Times New Roman" w:hAnsi="Times New Roman" w:cs="Times New Roman"/>
+          <w:color w:val="808080" w:themeColor="background1" w:themeShade="80"/>
+          <w:sz w:val="24"/>
+          <w:szCs w:val="24"/>
+          <w:lang w:val="en-US"/>
+        </w:rPr>
+        <w:t>Dark crème color</w:t>
+      </w:r>
+      <w:r>
+        <w:rPr>
+          <w:rFonts w:ascii="Times New Roman" w:hAnsi="Times New Roman" w:cs="Times New Roman"/>
+          <w:color w:val="808080" w:themeColor="background1" w:themeShade="80"/>
+          <w:sz w:val="24"/>
+          <w:szCs w:val="24"/>
+          <w:lang w:val="en-US"/>
+        </w:rPr>
+        <w:t xml:space="preserve"> (208,193,145) #D0C191</w:t>
+      </w:r>
+    </w:p>
+    <w:p>
+      <w:pPr>
+        <w:pStyle w:val="Listenabsatz"/>
+        <w:numPr>
+          <w:ilvl w:val="3"/>
+          <w:numId w:val="3"/>
+        </w:numPr>
+        <w:rPr>
+          <w:rFonts w:ascii="Times New Roman" w:hAnsi="Times New Roman" w:cs="Times New Roman"/>
+          <w:sz w:val="24"/>
+          <w:szCs w:val="24"/>
+          <w:lang w:val="en-US"/>
+        </w:rPr>
+      </w:pPr>
+      <w:r>
+        <w:rPr>
+          <w:rFonts w:ascii="Times New Roman" w:hAnsi="Times New Roman" w:cs="Times New Roman"/>
+          <w:sz w:val="24"/>
+          <w:szCs w:val="24"/>
+          <w:lang w:val="en-US"/>
+        </w:rPr>
+        <w:t>Dark green</w:t>
+      </w:r>
+      <w:r>
+        <w:rPr>
+          <w:rFonts w:ascii="Times New Roman" w:hAnsi="Times New Roman" w:cs="Times New Roman"/>
+          <w:sz w:val="24"/>
+          <w:szCs w:val="24"/>
+          <w:lang w:val="en-US"/>
+        </w:rPr>
+        <w:t xml:space="preserve"> (22,90,6) #165A06</w:t>
+      </w:r>
+    </w:p>
+    <w:p>
+      <w:pPr>
+        <w:pStyle w:val="Listenabsatz"/>
+        <w:numPr>
+          <w:ilvl w:val="3"/>
+          <w:numId w:val="3"/>
+        </w:numPr>
+        <w:rPr>
+          <w:rFonts w:ascii="Times New Roman" w:hAnsi="Times New Roman" w:cs="Times New Roman"/>
+          <w:color w:val="808080" w:themeColor="background1" w:themeShade="80"/>
+          <w:sz w:val="24"/>
+          <w:szCs w:val="24"/>
+          <w:lang w:val="en-US"/>
+        </w:rPr>
+      </w:pPr>
+      <w:r>
+        <w:rPr>
+          <w:rFonts w:ascii="Times New Roman" w:hAnsi="Times New Roman" w:cs="Times New Roman"/>
+          <w:color w:val="808080" w:themeColor="background1" w:themeShade="80"/>
+          <w:sz w:val="24"/>
+          <w:szCs w:val="24"/>
+          <w:lang w:val="en-US"/>
+        </w:rPr>
+        <w:t>Dark grey (58,58,58) #3A3A3A</w:t>
+      </w:r>
+    </w:p>
+    <w:p>
+      <w:pPr>
+        <w:pStyle w:val="Listenabsatz"/>
+        <w:numPr>
+          <w:ilvl w:val="3"/>
+          <w:numId w:val="3"/>
+        </w:numPr>
+        <w:rPr>
+          <w:rFonts w:ascii="Times New Roman" w:hAnsi="Times New Roman" w:cs="Times New Roman"/>
+          <w:sz w:val="24"/>
+          <w:szCs w:val="24"/>
+          <w:lang w:val="en-US"/>
+        </w:rPr>
+      </w:pPr>
+      <w:r>
+        <w:rPr>
+          <w:rFonts w:ascii="Times New Roman" w:hAnsi="Times New Roman" w:cs="Times New Roman"/>
+          <w:sz w:val="24"/>
+          <w:szCs w:val="24"/>
+          <w:lang w:val="en-US"/>
+        </w:rPr>
+        <w:t>Dark Orange</w:t>
+      </w:r>
+      <w:r>
+        <w:rPr>
+          <w:rFonts w:ascii="Times New Roman" w:hAnsi="Times New Roman" w:cs="Times New Roman"/>
+          <w:sz w:val="24"/>
+          <w:szCs w:val="24"/>
+          <w:lang w:val="en-US"/>
+        </w:rPr>
+        <w:t xml:space="preserve"> (129,65,4) #814104</w:t>
+      </w:r>
+    </w:p>
+    <w:p>
+      <w:pPr>
+        <w:pStyle w:val="Listenabsatz"/>
+        <w:numPr>
+          <w:ilvl w:val="3"/>
+          <w:numId w:val="3"/>
+        </w:numPr>
+        <w:rPr>
+          <w:rFonts w:ascii="Times New Roman" w:hAnsi="Times New Roman" w:cs="Times New Roman"/>
+          <w:sz w:val="24"/>
+          <w:szCs w:val="24"/>
+          <w:lang w:val="en-US"/>
+        </w:rPr>
+      </w:pPr>
+      <w:r>
+        <w:rPr>
+          <w:rFonts w:ascii="Times New Roman" w:hAnsi="Times New Roman" w:cs="Times New Roman"/>
+          <w:sz w:val="24"/>
+          <w:szCs w:val="24"/>
+          <w:lang w:val="en-US"/>
+        </w:rPr>
+        <w:t>Dark pink</w:t>
+      </w:r>
+      <w:r>
+        <w:rPr>
+          <w:rFonts w:ascii="Times New Roman" w:hAnsi="Times New Roman" w:cs="Times New Roman"/>
+          <w:sz w:val="24"/>
+          <w:szCs w:val="24"/>
+          <w:lang w:val="en-US"/>
+        </w:rPr>
+        <w:t xml:space="preserve"> (206,16,217) #CE10D9</w:t>
+      </w:r>
+    </w:p>
+    <w:p>
+      <w:pPr>
+        <w:pStyle w:val="Listenabsatz"/>
+        <w:numPr>
+          <w:ilvl w:val="3"/>
+          <w:numId w:val="3"/>
+        </w:numPr>
+        <w:rPr>
+          <w:rFonts w:ascii="Times New Roman" w:hAnsi="Times New Roman" w:cs="Times New Roman"/>
+          <w:sz w:val="24"/>
+          <w:szCs w:val="24"/>
+          <w:lang w:val="en-US"/>
+        </w:rPr>
+      </w:pPr>
+      <w:r>
+        <w:rPr>
+          <w:rFonts w:ascii="Times New Roman" w:hAnsi="Times New Roman" w:cs="Times New Roman"/>
+          <w:sz w:val="24"/>
+          <w:szCs w:val="24"/>
+          <w:lang w:val="en-US"/>
+        </w:rPr>
+        <w:t>Dark red (175,6,6) #AF0606</w:t>
+      </w:r>
+    </w:p>
+    <w:p>
+      <w:pPr>
+        <w:pStyle w:val="Listenabsatz"/>
+        <w:numPr>
+          <w:ilvl w:val="3"/>
+          <w:numId w:val="3"/>
+        </w:numPr>
+        <w:rPr>
+          <w:rFonts w:ascii="Times New Roman" w:hAnsi="Times New Roman" w:cs="Times New Roman"/>
+          <w:sz w:val="24"/>
+          <w:szCs w:val="24"/>
+          <w:lang w:val="en-US"/>
+        </w:rPr>
+      </w:pPr>
+      <w:r>
+        <w:rPr>
+          <w:rFonts w:ascii="Times New Roman" w:hAnsi="Times New Roman" w:cs="Times New Roman"/>
+          <w:sz w:val="24"/>
+          <w:szCs w:val="24"/>
+          <w:lang w:val="en-US"/>
+        </w:rPr>
+        <w:t>Dark skin color (229,143,115) #E58F73</w:t>
+      </w:r>
+    </w:p>
+    <w:p>
+      <w:pPr>
+        <w:pStyle w:val="Listenabsatz"/>
+        <w:numPr>
+          <w:ilvl w:val="3"/>
+          <w:numId w:val="3"/>
+        </w:numPr>
+        <w:rPr>
+          <w:rFonts w:ascii="Times New Roman" w:hAnsi="Times New Roman" w:cs="Times New Roman"/>
+          <w:sz w:val="24"/>
+          <w:szCs w:val="24"/>
+          <w:lang w:val="en-US"/>
+        </w:rPr>
+      </w:pPr>
+      <w:r>
+        <w:rPr>
+          <w:rFonts w:ascii="Times New Roman" w:hAnsi="Times New Roman" w:cs="Times New Roman"/>
+          <w:sz w:val="24"/>
+          <w:szCs w:val="24"/>
+          <w:lang w:val="en-US"/>
+        </w:rPr>
+        <w:t>Dark violet</w:t>
+      </w:r>
+      <w:r>
+        <w:rPr>
+          <w:rFonts w:ascii="Times New Roman" w:hAnsi="Times New Roman" w:cs="Times New Roman"/>
+          <w:sz w:val="24"/>
+          <w:szCs w:val="24"/>
+          <w:lang w:val="en-US"/>
+        </w:rPr>
+        <w:t xml:space="preserve"> (97,16,143) #61108F</w:t>
+      </w:r>
+    </w:p>
+    <w:p>
+      <w:pPr>
+        <w:pStyle w:val="Listenabsatz"/>
+        <w:numPr>
+          <w:ilvl w:val="3"/>
+          <w:numId w:val="3"/>
+        </w:numPr>
+        <w:rPr>
+          <w:rFonts w:ascii="Times New Roman" w:hAnsi="Times New Roman" w:cs="Times New Roman"/>
+          <w:color w:val="808080" w:themeColor="background1" w:themeShade="80"/>
+          <w:sz w:val="24"/>
+          <w:szCs w:val="24"/>
+          <w:lang w:val="en-US"/>
+        </w:rPr>
+      </w:pPr>
+      <w:r>
+        <w:rPr>
+          <w:rFonts w:ascii="Times New Roman" w:hAnsi="Times New Roman" w:cs="Times New Roman"/>
+          <w:color w:val="808080" w:themeColor="background1" w:themeShade="80"/>
+          <w:sz w:val="24"/>
+          <w:szCs w:val="24"/>
+          <w:lang w:val="en-US"/>
+        </w:rPr>
+        <w:t>Dark wood brown</w:t>
+      </w:r>
+      <w:r>
+        <w:rPr>
+          <w:rFonts w:ascii="Times New Roman" w:hAnsi="Times New Roman" w:cs="Times New Roman"/>
+          <w:color w:val="808080" w:themeColor="background1" w:themeShade="80"/>
+          <w:sz w:val="24"/>
+          <w:szCs w:val="24"/>
+          <w:lang w:val="en-US"/>
+        </w:rPr>
+        <w:t xml:space="preserve"> (141,101,64) #8D6540</w:t>
+      </w:r>
+    </w:p>
+    <w:p>
+      <w:pPr>
+        <w:pStyle w:val="Listenabsatz"/>
+        <w:numPr>
+          <w:ilvl w:val="3"/>
+          <w:numId w:val="3"/>
+        </w:numPr>
+        <w:rPr>
+          <w:rFonts w:ascii="Times New Roman" w:hAnsi="Times New Roman" w:cs="Times New Roman"/>
+          <w:color w:val="808080" w:themeColor="background1" w:themeShade="80"/>
+          <w:sz w:val="24"/>
+          <w:szCs w:val="24"/>
+          <w:lang w:val="en-US"/>
+        </w:rPr>
+      </w:pPr>
+      <w:r>
+        <w:rPr>
+          <w:rFonts w:ascii="Times New Roman" w:hAnsi="Times New Roman" w:cs="Times New Roman"/>
+          <w:color w:val="808080" w:themeColor="background1" w:themeShade="80"/>
+          <w:sz w:val="24"/>
+          <w:szCs w:val="24"/>
+          <w:lang w:val="en-US"/>
+        </w:rPr>
+        <w:t>Dark wood brown dark</w:t>
+      </w:r>
+      <w:r>
+        <w:rPr>
+          <w:rFonts w:ascii="Times New Roman" w:hAnsi="Times New Roman" w:cs="Times New Roman"/>
+          <w:color w:val="808080" w:themeColor="background1" w:themeShade="80"/>
+          <w:sz w:val="24"/>
+          <w:szCs w:val="24"/>
+          <w:lang w:val="en-US"/>
+        </w:rPr>
+        <w:t xml:space="preserve"> (96,68,</w:t>
+      </w:r>
+      <w:r>
+        <w:rPr>
+          <w:rFonts w:ascii="Times New Roman" w:hAnsi="Times New Roman" w:cs="Times New Roman"/>
+          <w:color w:val="808080" w:themeColor="background1" w:themeShade="80"/>
+          <w:sz w:val="24"/>
+          <w:szCs w:val="24"/>
+          <w:lang w:val="en-US"/>
+        </w:rPr>
+        <w:t>44</w:t>
       </w:r>
       <w:bookmarkStart w:id="0" w:name="_GoBack"/>
       <w:bookmarkEnd w:id="0"/>
-    </w:p>
-    <w:p>
-      <w:pPr>
-        <w:pStyle w:val="Listenabsatz"/>
-        <w:rPr>
-          <w:rFonts w:ascii="Times New Roman" w:hAnsi="Times New Roman" w:cs="Times New Roman"/>
-          <w:sz w:val="24"/>
-          <w:szCs w:val="24"/>
-          <w:lang w:val="en-US"/>
-        </w:rPr>
-      </w:pPr>
-    </w:p>
-    <w:p>
-      <w:pPr>
-        <w:rPr>
-          <w:rFonts w:ascii="Times New Roman" w:hAnsi="Times New Roman" w:cs="Times New Roman"/>
-          <w:sz w:val="24"/>
-          <w:szCs w:val="24"/>
-          <w:lang w:val="en-US"/>
-        </w:rPr>
-      </w:pPr>
-      <w:r>
-        <w:rPr>
-          <w:rFonts w:ascii="Times New Roman" w:hAnsi="Times New Roman" w:cs="Times New Roman"/>
-          <w:sz w:val="24"/>
-          <w:szCs w:val="24"/>
-          <w:lang w:val="en-US"/>
-        </w:rPr>
-        <w:t>Nice to have:</w:t>
-      </w:r>
-    </w:p>
-    <w:p>
-      <w:pPr>
-        <w:pStyle w:val="Listenabsatz"/>
-        <w:numPr>
-          <w:ilvl w:val="0"/>
-          <w:numId w:val="2"/>
-        </w:numPr>
-        <w:rPr>
-          <w:rFonts w:ascii="Times New Roman" w:hAnsi="Times New Roman" w:cs="Times New Roman"/>
-          <w:sz w:val="24"/>
-          <w:szCs w:val="24"/>
-          <w:lang w:val="en-US"/>
-        </w:rPr>
-      </w:pPr>
-      <w:r>
-        <w:rPr>
-          <w:rFonts w:ascii="Times New Roman" w:hAnsi="Times New Roman" w:cs="Times New Roman"/>
-          <w:color w:val="808080" w:themeColor="background1" w:themeShade="80"/>
-          <w:sz w:val="24"/>
-          <w:szCs w:val="24"/>
-          <w:lang w:val="en-US"/>
-        </w:rPr>
-        <w:t xml:space="preserve">Nice to have: </w:t>
-      </w:r>
-      <w:proofErr w:type="spellStart"/>
-      <w:r>
-        <w:rPr>
-          <w:rFonts w:ascii="Times New Roman" w:hAnsi="Times New Roman" w:cs="Times New Roman"/>
-          <w:color w:val="808080" w:themeColor="background1" w:themeShade="80"/>
-          <w:sz w:val="24"/>
-          <w:szCs w:val="24"/>
-          <w:lang w:val="en-US"/>
-        </w:rPr>
-        <w:t>Hammerjaeger</w:t>
-      </w:r>
-      <w:proofErr w:type="spellEnd"/>
-      <w:r>
-        <w:rPr>
-          <w:rFonts w:ascii="Times New Roman" w:hAnsi="Times New Roman" w:cs="Times New Roman"/>
-          <w:color w:val="808080" w:themeColor="background1" w:themeShade="80"/>
-          <w:sz w:val="24"/>
-          <w:szCs w:val="24"/>
-          <w:lang w:val="en-US"/>
-        </w:rPr>
-        <w:t xml:space="preserve"> intro animation (no hammering)</w:t>
-      </w:r>
-    </w:p>
-    <w:p>
-      <w:pPr>
-        <w:pStyle w:val="Listenabsatz"/>
-        <w:numPr>
-          <w:ilvl w:val="0"/>
-          <w:numId w:val="2"/>
-        </w:numPr>
-        <w:rPr>
-          <w:rFonts w:ascii="Times New Roman" w:hAnsi="Times New Roman" w:cs="Times New Roman"/>
-          <w:sz w:val="24"/>
-          <w:szCs w:val="24"/>
-          <w:lang w:val="en-US"/>
-        </w:rPr>
-      </w:pPr>
-      <w:r>
-        <w:rPr>
-          <w:rFonts w:ascii="Times New Roman" w:hAnsi="Times New Roman" w:cs="Times New Roman"/>
-          <w:color w:val="808080" w:themeColor="background1" w:themeShade="80"/>
-          <w:sz w:val="24"/>
-          <w:szCs w:val="24"/>
-          <w:lang w:val="en-US"/>
-        </w:rPr>
-        <w:t xml:space="preserve">Enemy types attack exits </w:t>
-      </w:r>
-      <w:proofErr w:type="spellStart"/>
-      <w:r>
-        <w:rPr>
-          <w:rFonts w:ascii="Times New Roman" w:hAnsi="Times New Roman" w:cs="Times New Roman"/>
-          <w:color w:val="808080" w:themeColor="background1" w:themeShade="80"/>
-          <w:sz w:val="24"/>
-          <w:szCs w:val="24"/>
-          <w:lang w:val="en-US"/>
-        </w:rPr>
-        <w:t>barrication</w:t>
-      </w:r>
-      <w:proofErr w:type="spellEnd"/>
-      <w:r>
-        <w:rPr>
-          <w:rFonts w:ascii="Times New Roman" w:hAnsi="Times New Roman" w:cs="Times New Roman"/>
-          <w:color w:val="808080" w:themeColor="background1" w:themeShade="80"/>
-          <w:sz w:val="24"/>
-          <w:szCs w:val="24"/>
-          <w:lang w:val="en-US"/>
-        </w:rPr>
-        <w:t xml:space="preserve"> extra animation</w:t>
-      </w:r>
-    </w:p>
-    <w:p>
-      <w:pPr>
-        <w:pStyle w:val="Listenabsatz"/>
-        <w:numPr>
-          <w:ilvl w:val="1"/>
-          <w:numId w:val="2"/>
-        </w:numPr>
-        <w:rPr>
-          <w:rFonts w:ascii="Times New Roman" w:hAnsi="Times New Roman" w:cs="Times New Roman"/>
-          <w:color w:val="808080" w:themeColor="background1" w:themeShade="80"/>
-          <w:sz w:val="24"/>
-          <w:szCs w:val="24"/>
-          <w:lang w:val="en-US"/>
-        </w:rPr>
-      </w:pPr>
-      <w:r>
-        <w:rPr>
-          <w:rFonts w:ascii="Times New Roman" w:hAnsi="Times New Roman" w:cs="Times New Roman"/>
-          <w:color w:val="808080" w:themeColor="background1" w:themeShade="80"/>
-          <w:sz w:val="24"/>
-          <w:szCs w:val="24"/>
-          <w:lang w:val="en-US"/>
-        </w:rPr>
-        <w:t>Normal</w:t>
-      </w:r>
-    </w:p>
-    <w:p>
-      <w:pPr>
-        <w:pStyle w:val="Listenabsatz"/>
-        <w:numPr>
-          <w:ilvl w:val="1"/>
-          <w:numId w:val="2"/>
-        </w:numPr>
-        <w:rPr>
-          <w:rFonts w:ascii="Times New Roman" w:hAnsi="Times New Roman" w:cs="Times New Roman"/>
-          <w:color w:val="808080" w:themeColor="background1" w:themeShade="80"/>
-          <w:sz w:val="24"/>
-          <w:szCs w:val="24"/>
-          <w:lang w:val="en-US"/>
-        </w:rPr>
-      </w:pPr>
-      <w:r>
-        <w:rPr>
-          <w:rFonts w:ascii="Times New Roman" w:hAnsi="Times New Roman" w:cs="Times New Roman"/>
-          <w:color w:val="808080" w:themeColor="background1" w:themeShade="80"/>
-          <w:sz w:val="24"/>
-          <w:szCs w:val="24"/>
-          <w:lang w:val="en-US"/>
-        </w:rPr>
-        <w:t>Healing</w:t>
-      </w:r>
-    </w:p>
-    <w:p>
-      <w:pPr>
-        <w:pStyle w:val="Listenabsatz"/>
-        <w:numPr>
-          <w:ilvl w:val="1"/>
-          <w:numId w:val="2"/>
-        </w:numPr>
-        <w:rPr>
-          <w:rFonts w:ascii="Times New Roman" w:hAnsi="Times New Roman" w:cs="Times New Roman"/>
-          <w:color w:val="808080" w:themeColor="background1" w:themeShade="80"/>
-          <w:sz w:val="24"/>
-          <w:szCs w:val="24"/>
-          <w:lang w:val="en-US"/>
-        </w:rPr>
-      </w:pPr>
-      <w:r>
-        <w:rPr>
-          <w:rFonts w:ascii="Times New Roman" w:hAnsi="Times New Roman" w:cs="Times New Roman"/>
-          <w:color w:val="808080" w:themeColor="background1" w:themeShade="80"/>
-          <w:sz w:val="24"/>
-          <w:szCs w:val="24"/>
-          <w:lang w:val="en-US"/>
-        </w:rPr>
-        <w:t>Shockwave</w:t>
-      </w:r>
-    </w:p>
-    <w:p>
-      <w:pPr>
-        <w:pStyle w:val="Listenabsatz"/>
-        <w:numPr>
-          <w:ilvl w:val="1"/>
-          <w:numId w:val="2"/>
-        </w:numPr>
-        <w:rPr>
-          <w:rFonts w:ascii="Times New Roman" w:hAnsi="Times New Roman" w:cs="Times New Roman"/>
-          <w:color w:val="808080" w:themeColor="background1" w:themeShade="80"/>
-          <w:sz w:val="24"/>
-          <w:szCs w:val="24"/>
-          <w:lang w:val="en-US"/>
-        </w:rPr>
-      </w:pPr>
-      <w:r>
-        <w:rPr>
-          <w:rFonts w:ascii="Times New Roman" w:hAnsi="Times New Roman" w:cs="Times New Roman"/>
-          <w:color w:val="808080" w:themeColor="background1" w:themeShade="80"/>
-          <w:sz w:val="24"/>
-          <w:szCs w:val="24"/>
-          <w:lang w:val="en-US"/>
-        </w:rPr>
-        <w:t>Spawning</w:t>
-      </w:r>
-    </w:p>
-    <w:p>
-      <w:pPr>
-        <w:pStyle w:val="Listenabsatz"/>
-        <w:numPr>
-          <w:ilvl w:val="0"/>
-          <w:numId w:val="2"/>
-        </w:numPr>
-        <w:rPr>
-          <w:rFonts w:ascii="Times New Roman" w:hAnsi="Times New Roman" w:cs="Times New Roman"/>
-          <w:color w:val="808080" w:themeColor="background1" w:themeShade="80"/>
-          <w:sz w:val="24"/>
-          <w:szCs w:val="24"/>
-          <w:lang w:val="en-US"/>
-        </w:rPr>
-      </w:pPr>
-      <w:r>
-        <w:rPr>
-          <w:rFonts w:ascii="Times New Roman" w:hAnsi="Times New Roman" w:cs="Times New Roman"/>
-          <w:color w:val="808080" w:themeColor="background1" w:themeShade="80"/>
-          <w:sz w:val="24"/>
-          <w:szCs w:val="24"/>
-          <w:lang w:val="en-US"/>
-        </w:rPr>
-        <w:t xml:space="preserve">Enemies flee from </w:t>
-      </w:r>
-      <w:proofErr w:type="spellStart"/>
-      <w:r>
-        <w:rPr>
-          <w:rFonts w:ascii="Times New Roman" w:hAnsi="Times New Roman" w:cs="Times New Roman"/>
-          <w:color w:val="808080" w:themeColor="background1" w:themeShade="80"/>
-          <w:sz w:val="24"/>
-          <w:szCs w:val="24"/>
-          <w:lang w:val="en-US"/>
-        </w:rPr>
-        <w:t>hammerjaeger</w:t>
-      </w:r>
-      <w:proofErr w:type="spellEnd"/>
-    </w:p>
-    <w:p>
-      <w:pPr>
-        <w:pStyle w:val="Listenabsatz"/>
-        <w:numPr>
-          <w:ilvl w:val="0"/>
-          <w:numId w:val="2"/>
-        </w:numPr>
-        <w:rPr>
-          <w:rFonts w:ascii="Times New Roman" w:hAnsi="Times New Roman" w:cs="Times New Roman"/>
-          <w:color w:val="808080" w:themeColor="background1" w:themeShade="80"/>
-          <w:sz w:val="24"/>
-          <w:szCs w:val="24"/>
-          <w:lang w:val="en-US"/>
-        </w:rPr>
-      </w:pPr>
-      <w:r>
-        <w:rPr>
-          <w:rFonts w:ascii="Times New Roman" w:hAnsi="Times New Roman" w:cs="Times New Roman"/>
-          <w:color w:val="808080" w:themeColor="background1" w:themeShade="80"/>
-          <w:sz w:val="24"/>
-          <w:szCs w:val="24"/>
-          <w:lang w:val="en-US"/>
-        </w:rPr>
-        <w:t>Enemy defeated by jumping on top of it</w:t>
-      </w:r>
-    </w:p>
-    <w:p>
-      <w:pPr>
-        <w:pStyle w:val="Listenabsatz"/>
-        <w:numPr>
-          <w:ilvl w:val="0"/>
-          <w:numId w:val="2"/>
-        </w:numPr>
-        <w:rPr>
-          <w:rFonts w:ascii="Times New Roman" w:hAnsi="Times New Roman" w:cs="Times New Roman"/>
-          <w:color w:val="808080" w:themeColor="background1" w:themeShade="80"/>
-          <w:sz w:val="24"/>
-          <w:szCs w:val="24"/>
-          <w:lang w:val="en-US"/>
-        </w:rPr>
-      </w:pPr>
-      <w:r>
-        <w:rPr>
-          <w:rFonts w:ascii="Times New Roman" w:hAnsi="Times New Roman" w:cs="Times New Roman"/>
-          <w:color w:val="808080" w:themeColor="background1" w:themeShade="80"/>
-          <w:sz w:val="24"/>
-          <w:szCs w:val="24"/>
-          <w:lang w:val="en-US"/>
-        </w:rPr>
-        <w:t xml:space="preserve">Enemy has to be knocked against </w:t>
-      </w:r>
-      <w:r>
-        <w:rPr>
-          <w:rFonts w:ascii="Times New Roman" w:hAnsi="Times New Roman" w:cs="Times New Roman"/>
-          <w:color w:val="808080" w:themeColor="background1" w:themeShade="80"/>
-          <w:sz w:val="24"/>
-          <w:szCs w:val="24"/>
-          <w:lang w:val="en-US"/>
-        </w:rPr>
-        <w:t xml:space="preserve">a </w:t>
-      </w:r>
-      <w:r>
-        <w:rPr>
-          <w:rFonts w:ascii="Times New Roman" w:hAnsi="Times New Roman" w:cs="Times New Roman"/>
-          <w:color w:val="808080" w:themeColor="background1" w:themeShade="80"/>
-          <w:sz w:val="24"/>
-          <w:szCs w:val="24"/>
-          <w:lang w:val="en-US"/>
-        </w:rPr>
-        <w:t>wall to be killed</w:t>
-      </w:r>
-    </w:p>
-    <w:p>
-      <w:pPr>
-        <w:rPr>
-          <w:rFonts w:ascii="Times New Roman" w:hAnsi="Times New Roman" w:cs="Times New Roman"/>
-          <w:sz w:val="24"/>
-          <w:szCs w:val="24"/>
-          <w:lang w:val="en-US"/>
-        </w:rPr>
-      </w:pPr>
-      <w:r>
-        <w:rPr>
-          <w:rFonts w:ascii="Times New Roman" w:hAnsi="Times New Roman" w:cs="Times New Roman"/>
-          <w:sz w:val="24"/>
-          <w:szCs w:val="24"/>
-          <w:lang w:val="en-US"/>
-        </w:rPr>
-        <w:br w:type="page"/>
-      </w:r>
-    </w:p>
-    <w:p>
-      <w:pPr>
-        <w:rPr>
-          <w:rFonts w:ascii="Times New Roman" w:hAnsi="Times New Roman" w:cs="Times New Roman"/>
-          <w:sz w:val="24"/>
-          <w:szCs w:val="24"/>
-          <w:lang w:val="en-US"/>
-        </w:rPr>
-      </w:pPr>
-      <w:r>
-        <w:rPr>
-          <w:rFonts w:ascii="Times New Roman" w:hAnsi="Times New Roman" w:cs="Times New Roman"/>
-          <w:sz w:val="24"/>
-          <w:szCs w:val="24"/>
-          <w:lang w:val="en-US"/>
-        </w:rPr>
-        <w:lastRenderedPageBreak/>
-        <w:t>Visual design guidelines</w:t>
-      </w:r>
-    </w:p>
-    <w:p>
-      <w:pPr>
-        <w:pStyle w:val="Listenabsatz"/>
-        <w:numPr>
-          <w:ilvl w:val="0"/>
-          <w:numId w:val="3"/>
-        </w:numPr>
-        <w:rPr>
-          <w:rFonts w:ascii="Times New Roman" w:hAnsi="Times New Roman" w:cs="Times New Roman"/>
-          <w:sz w:val="24"/>
-          <w:szCs w:val="24"/>
-          <w:lang w:val="en-US"/>
-        </w:rPr>
-      </w:pPr>
-      <w:r>
-        <w:rPr>
-          <w:rFonts w:ascii="Times New Roman" w:hAnsi="Times New Roman" w:cs="Times New Roman"/>
-          <w:sz w:val="24"/>
-          <w:szCs w:val="24"/>
-          <w:lang w:val="en-US"/>
-        </w:rPr>
-        <w:t xml:space="preserve">Background </w:t>
-      </w:r>
-    </w:p>
-    <w:p>
-      <w:pPr>
-        <w:pStyle w:val="Listenabsatz"/>
-        <w:numPr>
-          <w:ilvl w:val="1"/>
-          <w:numId w:val="3"/>
-        </w:numPr>
-        <w:rPr>
-          <w:rFonts w:ascii="Times New Roman" w:hAnsi="Times New Roman" w:cs="Times New Roman"/>
-          <w:sz w:val="24"/>
-          <w:szCs w:val="24"/>
-          <w:lang w:val="en-US"/>
-        </w:rPr>
-      </w:pPr>
-      <w:r>
-        <w:rPr>
-          <w:rFonts w:ascii="Times New Roman" w:hAnsi="Times New Roman" w:cs="Times New Roman"/>
-          <w:sz w:val="24"/>
-          <w:szCs w:val="24"/>
-          <w:lang w:val="en-US"/>
-        </w:rPr>
-        <w:t>Colors</w:t>
-      </w:r>
-    </w:p>
-    <w:p>
-      <w:pPr>
-        <w:pStyle w:val="Listenabsatz"/>
-        <w:numPr>
-          <w:ilvl w:val="1"/>
-          <w:numId w:val="3"/>
-        </w:numPr>
-        <w:rPr>
-          <w:rFonts w:ascii="Times New Roman" w:hAnsi="Times New Roman" w:cs="Times New Roman"/>
-          <w:sz w:val="24"/>
-          <w:szCs w:val="24"/>
-          <w:lang w:val="en-US"/>
-        </w:rPr>
-      </w:pPr>
-      <w:r>
-        <w:rPr>
-          <w:rFonts w:ascii="Times New Roman" w:hAnsi="Times New Roman" w:cs="Times New Roman"/>
-          <w:sz w:val="24"/>
-          <w:szCs w:val="24"/>
-          <w:lang w:val="en-US"/>
-        </w:rPr>
-        <w:t>For the background, only the greyed out colors are allowed!</w:t>
-      </w:r>
-    </w:p>
-    <w:p>
-      <w:pPr>
-        <w:pStyle w:val="Listenabsatz"/>
-        <w:numPr>
-          <w:ilvl w:val="1"/>
-          <w:numId w:val="3"/>
-        </w:numPr>
-        <w:rPr>
-          <w:rFonts w:ascii="Times New Roman" w:hAnsi="Times New Roman" w:cs="Times New Roman"/>
-          <w:color w:val="808080" w:themeColor="background1" w:themeShade="80"/>
-          <w:sz w:val="24"/>
-          <w:szCs w:val="24"/>
-          <w:lang w:val="en-US"/>
-        </w:rPr>
-      </w:pPr>
-      <w:r>
-        <w:rPr>
-          <w:rFonts w:ascii="Times New Roman" w:hAnsi="Times New Roman" w:cs="Times New Roman"/>
-          <w:color w:val="808080" w:themeColor="background1" w:themeShade="80"/>
-          <w:sz w:val="24"/>
-          <w:szCs w:val="24"/>
-          <w:lang w:val="en-US"/>
-        </w:rPr>
-        <w:t>Maybe rules for shape types for sprite types</w:t>
-      </w:r>
-    </w:p>
-    <w:p>
-      <w:pPr>
-        <w:pStyle w:val="Listenabsatz"/>
-        <w:numPr>
-          <w:ilvl w:val="2"/>
-          <w:numId w:val="3"/>
-        </w:numPr>
-        <w:rPr>
-          <w:rFonts w:ascii="Times New Roman" w:hAnsi="Times New Roman" w:cs="Times New Roman"/>
-          <w:sz w:val="24"/>
-          <w:szCs w:val="24"/>
-          <w:lang w:val="en-US"/>
-        </w:rPr>
-      </w:pPr>
-      <w:r>
-        <w:rPr>
-          <w:rFonts w:ascii="Times New Roman" w:hAnsi="Times New Roman" w:cs="Times New Roman"/>
-          <w:sz w:val="24"/>
-          <w:szCs w:val="24"/>
-          <w:lang w:val="en-US"/>
-        </w:rPr>
-        <w:t xml:space="preserve">16 </w:t>
-      </w:r>
-      <w:r>
-        <w:rPr>
-          <w:rFonts w:ascii="Times New Roman" w:hAnsi="Times New Roman" w:cs="Times New Roman"/>
-          <w:sz w:val="24"/>
-          <w:szCs w:val="24"/>
-          <w:lang w:val="en-US"/>
-        </w:rPr>
-        <w:t>Light colors</w:t>
-      </w:r>
-    </w:p>
-    <w:p>
-      <w:pPr>
-        <w:pStyle w:val="Listenabsatz"/>
-        <w:numPr>
-          <w:ilvl w:val="3"/>
-          <w:numId w:val="3"/>
-        </w:numPr>
-        <w:rPr>
-          <w:rFonts w:ascii="Times New Roman" w:hAnsi="Times New Roman" w:cs="Times New Roman"/>
-          <w:sz w:val="24"/>
-          <w:szCs w:val="24"/>
-          <w:lang w:val="en-US"/>
-        </w:rPr>
-      </w:pPr>
-      <w:r>
-        <w:rPr>
-          <w:rFonts w:ascii="Times New Roman" w:hAnsi="Times New Roman" w:cs="Times New Roman"/>
-          <w:sz w:val="24"/>
-          <w:szCs w:val="24"/>
-          <w:lang w:val="en-US"/>
-        </w:rPr>
-        <w:t>Light blue (0,169,254) #00A9FE</w:t>
-      </w:r>
-    </w:p>
-    <w:p>
-      <w:pPr>
-        <w:pStyle w:val="Listenabsatz"/>
-        <w:numPr>
-          <w:ilvl w:val="3"/>
-          <w:numId w:val="3"/>
-        </w:numPr>
-        <w:rPr>
-          <w:rFonts w:ascii="Times New Roman" w:hAnsi="Times New Roman" w:cs="Times New Roman"/>
-          <w:color w:val="808080" w:themeColor="background1" w:themeShade="80"/>
-          <w:sz w:val="24"/>
-          <w:szCs w:val="24"/>
-          <w:lang w:val="en-US"/>
-        </w:rPr>
-      </w:pPr>
-      <w:r>
-        <w:rPr>
-          <w:rFonts w:ascii="Times New Roman" w:hAnsi="Times New Roman" w:cs="Times New Roman"/>
-          <w:color w:val="808080" w:themeColor="background1" w:themeShade="80"/>
-          <w:sz w:val="24"/>
-          <w:szCs w:val="24"/>
-          <w:lang w:val="en-US"/>
-        </w:rPr>
-        <w:t>Light crème color</w:t>
-      </w:r>
-      <w:r>
-        <w:rPr>
-          <w:rFonts w:ascii="Times New Roman" w:hAnsi="Times New Roman" w:cs="Times New Roman"/>
-          <w:color w:val="808080" w:themeColor="background1" w:themeShade="80"/>
-          <w:sz w:val="24"/>
-          <w:szCs w:val="24"/>
-          <w:lang w:val="en-US"/>
-        </w:rPr>
-        <w:t xml:space="preserve"> (226,218,188) #E2DABC</w:t>
-      </w:r>
-    </w:p>
-    <w:p>
-      <w:pPr>
-        <w:pStyle w:val="Listenabsatz"/>
-        <w:numPr>
-          <w:ilvl w:val="3"/>
-          <w:numId w:val="3"/>
-        </w:numPr>
-        <w:rPr>
-          <w:rFonts w:ascii="Times New Roman" w:hAnsi="Times New Roman" w:cs="Times New Roman"/>
-          <w:sz w:val="24"/>
-          <w:szCs w:val="24"/>
-          <w:lang w:val="en-US"/>
-        </w:rPr>
-      </w:pPr>
-      <w:r>
-        <w:rPr>
-          <w:rFonts w:ascii="Times New Roman" w:hAnsi="Times New Roman" w:cs="Times New Roman"/>
-          <w:sz w:val="24"/>
-          <w:szCs w:val="24"/>
-          <w:lang w:val="en-US"/>
-        </w:rPr>
-        <w:t xml:space="preserve">Light </w:t>
-      </w:r>
-      <w:r>
-        <w:rPr>
-          <w:rFonts w:ascii="Times New Roman" w:hAnsi="Times New Roman" w:cs="Times New Roman"/>
-          <w:sz w:val="24"/>
-          <w:szCs w:val="24"/>
-          <w:lang w:val="en-US"/>
-        </w:rPr>
-        <w:t>green</w:t>
-      </w:r>
-      <w:r>
-        <w:rPr>
-          <w:rFonts w:ascii="Times New Roman" w:hAnsi="Times New Roman" w:cs="Times New Roman"/>
-          <w:sz w:val="24"/>
-          <w:szCs w:val="24"/>
-          <w:lang w:val="en-US"/>
-        </w:rPr>
-        <w:t xml:space="preserve"> (29,118,8) #1D7608</w:t>
-      </w:r>
-    </w:p>
-    <w:p>
-      <w:pPr>
-        <w:pStyle w:val="Listenabsatz"/>
-        <w:numPr>
-          <w:ilvl w:val="3"/>
-          <w:numId w:val="3"/>
-        </w:numPr>
-        <w:rPr>
-          <w:rFonts w:ascii="Times New Roman" w:hAnsi="Times New Roman" w:cs="Times New Roman"/>
-          <w:color w:val="808080" w:themeColor="background1" w:themeShade="80"/>
-          <w:sz w:val="24"/>
-          <w:szCs w:val="24"/>
-          <w:lang w:val="en-US"/>
-        </w:rPr>
-      </w:pPr>
-      <w:r>
-        <w:rPr>
-          <w:rFonts w:ascii="Times New Roman" w:hAnsi="Times New Roman" w:cs="Times New Roman"/>
-          <w:color w:val="808080" w:themeColor="background1" w:themeShade="80"/>
-          <w:sz w:val="24"/>
-          <w:szCs w:val="24"/>
-          <w:lang w:val="en-US"/>
-        </w:rPr>
-        <w:t xml:space="preserve">Light </w:t>
-      </w:r>
-      <w:r>
-        <w:rPr>
-          <w:rFonts w:ascii="Times New Roman" w:hAnsi="Times New Roman" w:cs="Times New Roman"/>
-          <w:color w:val="808080" w:themeColor="background1" w:themeShade="80"/>
-          <w:sz w:val="24"/>
-          <w:szCs w:val="24"/>
-          <w:lang w:val="en-US"/>
-        </w:rPr>
-        <w:t>g</w:t>
-      </w:r>
-      <w:r>
-        <w:rPr>
-          <w:rFonts w:ascii="Times New Roman" w:hAnsi="Times New Roman" w:cs="Times New Roman"/>
-          <w:color w:val="808080" w:themeColor="background1" w:themeShade="80"/>
-          <w:sz w:val="24"/>
-          <w:szCs w:val="24"/>
-          <w:lang w:val="en-US"/>
-        </w:rPr>
-        <w:t>rey</w:t>
-      </w:r>
-      <w:r>
-        <w:rPr>
-          <w:rFonts w:ascii="Times New Roman" w:hAnsi="Times New Roman" w:cs="Times New Roman"/>
-          <w:color w:val="808080" w:themeColor="background1" w:themeShade="80"/>
-          <w:sz w:val="24"/>
-          <w:szCs w:val="24"/>
-          <w:lang w:val="en-US"/>
-        </w:rPr>
-        <w:t xml:space="preserve"> (</w:t>
-      </w:r>
-      <w:r>
-        <w:rPr>
-          <w:rFonts w:ascii="Times New Roman" w:hAnsi="Times New Roman" w:cs="Times New Roman"/>
-          <w:color w:val="808080" w:themeColor="background1" w:themeShade="80"/>
-          <w:sz w:val="24"/>
-          <w:szCs w:val="24"/>
-          <w:lang w:val="en-US"/>
-        </w:rPr>
-        <w:t>98,98,98) #626262</w:t>
-      </w:r>
-    </w:p>
-    <w:p>
-      <w:pPr>
-        <w:pStyle w:val="Listenabsatz"/>
-        <w:numPr>
-          <w:ilvl w:val="3"/>
-          <w:numId w:val="3"/>
-        </w:numPr>
-        <w:rPr>
-          <w:rFonts w:ascii="Times New Roman" w:hAnsi="Times New Roman" w:cs="Times New Roman"/>
-          <w:sz w:val="24"/>
-          <w:szCs w:val="24"/>
-          <w:lang w:val="en-US"/>
-        </w:rPr>
-      </w:pPr>
-      <w:r>
-        <w:rPr>
-          <w:rFonts w:ascii="Times New Roman" w:hAnsi="Times New Roman" w:cs="Times New Roman"/>
-          <w:sz w:val="24"/>
-          <w:szCs w:val="24"/>
-          <w:lang w:val="en-US"/>
-        </w:rPr>
-        <w:t>Light orange</w:t>
-      </w:r>
-      <w:r>
-        <w:rPr>
-          <w:rFonts w:ascii="Times New Roman" w:hAnsi="Times New Roman" w:cs="Times New Roman"/>
-          <w:sz w:val="24"/>
-          <w:szCs w:val="24"/>
-          <w:lang w:val="en-US"/>
-        </w:rPr>
-        <w:t xml:space="preserve"> (159,79,4) #9F4F04</w:t>
-      </w:r>
-    </w:p>
-    <w:p>
-      <w:pPr>
-        <w:pStyle w:val="Listenabsatz"/>
-        <w:numPr>
-          <w:ilvl w:val="3"/>
-          <w:numId w:val="3"/>
-        </w:numPr>
-        <w:rPr>
-          <w:rFonts w:ascii="Times New Roman" w:hAnsi="Times New Roman" w:cs="Times New Roman"/>
-          <w:sz w:val="24"/>
-          <w:szCs w:val="24"/>
-          <w:lang w:val="en-US"/>
-        </w:rPr>
-      </w:pPr>
-      <w:r>
-        <w:rPr>
-          <w:rFonts w:ascii="Times New Roman" w:hAnsi="Times New Roman" w:cs="Times New Roman"/>
-          <w:sz w:val="24"/>
-          <w:szCs w:val="24"/>
-          <w:lang w:val="en-US"/>
-        </w:rPr>
-        <w:t>Light pink</w:t>
-      </w:r>
-      <w:r>
-        <w:rPr>
-          <w:rFonts w:ascii="Times New Roman" w:hAnsi="Times New Roman" w:cs="Times New Roman"/>
-          <w:sz w:val="24"/>
-          <w:szCs w:val="24"/>
-          <w:lang w:val="en-US"/>
-        </w:rPr>
-        <w:t xml:space="preserve"> (230,65,240) #E641F0</w:t>
-      </w:r>
-    </w:p>
-    <w:p>
-      <w:pPr>
-        <w:pStyle w:val="Listenabsatz"/>
-        <w:numPr>
-          <w:ilvl w:val="3"/>
-          <w:numId w:val="3"/>
-        </w:numPr>
-        <w:rPr>
-          <w:rFonts w:ascii="Times New Roman" w:hAnsi="Times New Roman" w:cs="Times New Roman"/>
-          <w:sz w:val="24"/>
-          <w:szCs w:val="24"/>
-          <w:lang w:val="en-US"/>
-        </w:rPr>
-      </w:pPr>
-      <w:r>
-        <w:rPr>
-          <w:rFonts w:ascii="Times New Roman" w:hAnsi="Times New Roman" w:cs="Times New Roman"/>
-          <w:sz w:val="24"/>
-          <w:szCs w:val="24"/>
-          <w:lang w:val="en-US"/>
-        </w:rPr>
-        <w:t>Light red (255,13,13) #FF0D0D</w:t>
-      </w:r>
-    </w:p>
-    <w:p>
-      <w:pPr>
-        <w:pStyle w:val="Listenabsatz"/>
-        <w:numPr>
-          <w:ilvl w:val="3"/>
-          <w:numId w:val="3"/>
-        </w:numPr>
-        <w:rPr>
-          <w:rFonts w:ascii="Times New Roman" w:hAnsi="Times New Roman" w:cs="Times New Roman"/>
-          <w:sz w:val="24"/>
-          <w:szCs w:val="24"/>
-          <w:lang w:val="en-US"/>
-        </w:rPr>
-      </w:pPr>
-      <w:r>
-        <w:rPr>
-          <w:rFonts w:ascii="Times New Roman" w:hAnsi="Times New Roman" w:cs="Times New Roman"/>
-          <w:sz w:val="24"/>
-          <w:szCs w:val="24"/>
-          <w:lang w:val="en-US"/>
-        </w:rPr>
-        <w:t xml:space="preserve">Light </w:t>
-      </w:r>
-      <w:r>
-        <w:rPr>
-          <w:rFonts w:ascii="Times New Roman" w:hAnsi="Times New Roman" w:cs="Times New Roman"/>
-          <w:sz w:val="24"/>
-          <w:szCs w:val="24"/>
-          <w:lang w:val="en-US"/>
-        </w:rPr>
-        <w:t>skin color (255,169,141) #FFA98D</w:t>
-      </w:r>
-    </w:p>
-    <w:p>
-      <w:pPr>
-        <w:pStyle w:val="Listenabsatz"/>
-        <w:numPr>
-          <w:ilvl w:val="3"/>
-          <w:numId w:val="3"/>
-        </w:numPr>
-        <w:rPr>
-          <w:rFonts w:ascii="Times New Roman" w:hAnsi="Times New Roman" w:cs="Times New Roman"/>
-          <w:sz w:val="24"/>
-          <w:szCs w:val="24"/>
-          <w:lang w:val="en-US"/>
-        </w:rPr>
-      </w:pPr>
-      <w:r>
-        <w:rPr>
-          <w:rFonts w:ascii="Times New Roman" w:hAnsi="Times New Roman" w:cs="Times New Roman"/>
-          <w:sz w:val="24"/>
-          <w:szCs w:val="24"/>
-          <w:lang w:val="en-US"/>
-        </w:rPr>
-        <w:t xml:space="preserve">Light </w:t>
-      </w:r>
-      <w:r>
-        <w:rPr>
-          <w:rFonts w:ascii="Times New Roman" w:hAnsi="Times New Roman" w:cs="Times New Roman"/>
-          <w:sz w:val="24"/>
-          <w:szCs w:val="24"/>
-          <w:lang w:val="en-US"/>
-        </w:rPr>
-        <w:t>violet</w:t>
-      </w:r>
-      <w:r>
-        <w:rPr>
-          <w:rFonts w:ascii="Times New Roman" w:hAnsi="Times New Roman" w:cs="Times New Roman"/>
-          <w:sz w:val="24"/>
-          <w:szCs w:val="24"/>
-          <w:lang w:val="en-US"/>
-        </w:rPr>
-        <w:t xml:space="preserve"> (115,19,171) #7313AB</w:t>
-      </w:r>
-    </w:p>
-    <w:p>
-      <w:pPr>
-        <w:pStyle w:val="Listenabsatz"/>
-        <w:numPr>
-          <w:ilvl w:val="3"/>
-          <w:numId w:val="3"/>
-        </w:numPr>
-        <w:rPr>
-          <w:rFonts w:ascii="Times New Roman" w:hAnsi="Times New Roman" w:cs="Times New Roman"/>
-          <w:color w:val="808080" w:themeColor="background1" w:themeShade="80"/>
-          <w:sz w:val="24"/>
-          <w:szCs w:val="24"/>
-          <w:lang w:val="en-US"/>
-        </w:rPr>
-      </w:pPr>
-      <w:r>
-        <w:rPr>
-          <w:rFonts w:ascii="Times New Roman" w:hAnsi="Times New Roman" w:cs="Times New Roman"/>
-          <w:color w:val="808080" w:themeColor="background1" w:themeShade="80"/>
-          <w:sz w:val="24"/>
-          <w:szCs w:val="24"/>
-          <w:lang w:val="en-US"/>
-        </w:rPr>
-        <w:t>Light wood brown</w:t>
-      </w:r>
-      <w:r>
-        <w:rPr>
-          <w:rFonts w:ascii="Times New Roman" w:hAnsi="Times New Roman" w:cs="Times New Roman"/>
-          <w:color w:val="808080" w:themeColor="background1" w:themeShade="80"/>
-          <w:sz w:val="24"/>
-          <w:szCs w:val="24"/>
-          <w:lang w:val="en-US"/>
-        </w:rPr>
-        <w:t xml:space="preserve"> (163,117,74) #A3754A</w:t>
-      </w:r>
-    </w:p>
-    <w:p>
-      <w:pPr>
-        <w:pStyle w:val="Listenabsatz"/>
-        <w:numPr>
-          <w:ilvl w:val="3"/>
-          <w:numId w:val="3"/>
-        </w:numPr>
-        <w:rPr>
-          <w:rFonts w:ascii="Times New Roman" w:hAnsi="Times New Roman" w:cs="Times New Roman"/>
-          <w:color w:val="808080" w:themeColor="background1" w:themeShade="80"/>
-          <w:sz w:val="24"/>
-          <w:szCs w:val="24"/>
-          <w:lang w:val="en-US"/>
-        </w:rPr>
-      </w:pPr>
-      <w:r>
-        <w:rPr>
-          <w:rFonts w:ascii="Times New Roman" w:hAnsi="Times New Roman" w:cs="Times New Roman"/>
-          <w:color w:val="808080" w:themeColor="background1" w:themeShade="80"/>
-          <w:sz w:val="24"/>
-          <w:szCs w:val="24"/>
-          <w:lang w:val="en-US"/>
-        </w:rPr>
-        <w:t xml:space="preserve">Light </w:t>
-      </w:r>
-      <w:r>
-        <w:rPr>
-          <w:rFonts w:ascii="Times New Roman" w:hAnsi="Times New Roman" w:cs="Times New Roman"/>
-          <w:color w:val="808080" w:themeColor="background1" w:themeShade="80"/>
-          <w:sz w:val="24"/>
-          <w:szCs w:val="24"/>
-          <w:lang w:val="en-US"/>
-        </w:rPr>
-        <w:t>wood brown bright</w:t>
-      </w:r>
-      <w:r>
-        <w:rPr>
-          <w:rFonts w:ascii="Times New Roman" w:hAnsi="Times New Roman" w:cs="Times New Roman"/>
-          <w:color w:val="808080" w:themeColor="background1" w:themeShade="80"/>
-          <w:sz w:val="24"/>
-          <w:szCs w:val="24"/>
-          <w:lang w:val="en-US"/>
-        </w:rPr>
-        <w:t xml:space="preserve"> (180,133,89) #B48559</w:t>
-      </w:r>
-    </w:p>
-    <w:p>
-      <w:pPr>
-        <w:pStyle w:val="Listenabsatz"/>
-        <w:numPr>
-          <w:ilvl w:val="3"/>
-          <w:numId w:val="3"/>
-        </w:numPr>
-        <w:rPr>
-          <w:rFonts w:ascii="Times New Roman" w:hAnsi="Times New Roman" w:cs="Times New Roman"/>
-          <w:sz w:val="24"/>
-          <w:szCs w:val="24"/>
-          <w:lang w:val="en-US"/>
-        </w:rPr>
-      </w:pPr>
-      <w:r>
-        <w:rPr>
-          <w:rFonts w:ascii="Times New Roman" w:hAnsi="Times New Roman" w:cs="Times New Roman"/>
-          <w:sz w:val="24"/>
-          <w:szCs w:val="24"/>
-          <w:lang w:val="en-US"/>
-        </w:rPr>
-        <w:t xml:space="preserve">Light </w:t>
-      </w:r>
-      <w:r>
-        <w:rPr>
-          <w:rFonts w:ascii="Times New Roman" w:hAnsi="Times New Roman" w:cs="Times New Roman"/>
-          <w:sz w:val="24"/>
-          <w:szCs w:val="24"/>
-          <w:lang w:val="en-US"/>
-        </w:rPr>
-        <w:t>yellow</w:t>
-      </w:r>
-      <w:r>
-        <w:rPr>
-          <w:rFonts w:ascii="Times New Roman" w:hAnsi="Times New Roman" w:cs="Times New Roman"/>
-          <w:sz w:val="24"/>
-          <w:szCs w:val="24"/>
-          <w:lang w:val="en-US"/>
-        </w:rPr>
-        <w:t xml:space="preserve"> (247,234,71) #F7EA47</w:t>
-      </w:r>
-    </w:p>
-    <w:p>
-      <w:pPr>
-        <w:pStyle w:val="Listenabsatz"/>
-        <w:numPr>
-          <w:ilvl w:val="3"/>
-          <w:numId w:val="3"/>
-        </w:numPr>
-        <w:rPr>
-          <w:rFonts w:ascii="Times New Roman" w:hAnsi="Times New Roman" w:cs="Times New Roman"/>
-          <w:color w:val="808080" w:themeColor="background1" w:themeShade="80"/>
-          <w:sz w:val="24"/>
-          <w:szCs w:val="24"/>
-          <w:lang w:val="en-US"/>
-        </w:rPr>
-      </w:pPr>
-      <w:r>
-        <w:rPr>
-          <w:rFonts w:ascii="Times New Roman" w:hAnsi="Times New Roman" w:cs="Times New Roman"/>
-          <w:color w:val="808080" w:themeColor="background1" w:themeShade="80"/>
-          <w:sz w:val="24"/>
-          <w:szCs w:val="24"/>
-          <w:lang w:val="en-US"/>
-        </w:rPr>
-        <w:t>W</w:t>
-      </w:r>
-      <w:r>
-        <w:rPr>
-          <w:rFonts w:ascii="Times New Roman" w:hAnsi="Times New Roman" w:cs="Times New Roman"/>
-          <w:color w:val="808080" w:themeColor="background1" w:themeShade="80"/>
-          <w:sz w:val="24"/>
-          <w:szCs w:val="24"/>
-          <w:lang w:val="en-US"/>
-        </w:rPr>
-        <w:t>hite (255,255,255) #FFFFFF</w:t>
-      </w:r>
-    </w:p>
-    <w:p>
-      <w:pPr>
-        <w:pStyle w:val="Listenabsatz"/>
-        <w:numPr>
-          <w:ilvl w:val="3"/>
-          <w:numId w:val="3"/>
-        </w:numPr>
-        <w:rPr>
-          <w:rFonts w:ascii="Times New Roman" w:hAnsi="Times New Roman" w:cs="Times New Roman"/>
-          <w:sz w:val="24"/>
-          <w:szCs w:val="24"/>
-          <w:lang w:val="en-US"/>
-        </w:rPr>
-      </w:pPr>
-      <w:r>
-        <w:rPr>
-          <w:rFonts w:ascii="Times New Roman" w:hAnsi="Times New Roman" w:cs="Times New Roman"/>
-          <w:sz w:val="24"/>
-          <w:szCs w:val="24"/>
-          <w:lang w:val="en-US"/>
-        </w:rPr>
-        <w:t>New</w:t>
-      </w:r>
-    </w:p>
-    <w:p>
-      <w:pPr>
-        <w:pStyle w:val="Listenabsatz"/>
-        <w:numPr>
-          <w:ilvl w:val="3"/>
-          <w:numId w:val="3"/>
-        </w:numPr>
-        <w:rPr>
-          <w:rFonts w:ascii="Times New Roman" w:hAnsi="Times New Roman" w:cs="Times New Roman"/>
-          <w:sz w:val="24"/>
-          <w:szCs w:val="24"/>
-          <w:lang w:val="en-US"/>
-        </w:rPr>
-      </w:pPr>
-      <w:r>
-        <w:rPr>
-          <w:rFonts w:ascii="Times New Roman" w:hAnsi="Times New Roman" w:cs="Times New Roman"/>
-          <w:sz w:val="24"/>
-          <w:szCs w:val="24"/>
-          <w:lang w:val="en-US"/>
-        </w:rPr>
-        <w:t>New</w:t>
-      </w:r>
-    </w:p>
-    <w:p>
-      <w:pPr>
-        <w:pStyle w:val="Listenabsatz"/>
-        <w:numPr>
-          <w:ilvl w:val="3"/>
-          <w:numId w:val="3"/>
-        </w:numPr>
-        <w:rPr>
-          <w:rFonts w:ascii="Times New Roman" w:hAnsi="Times New Roman" w:cs="Times New Roman"/>
-          <w:sz w:val="24"/>
-          <w:szCs w:val="24"/>
-          <w:lang w:val="en-US"/>
-        </w:rPr>
-      </w:pPr>
-      <w:r>
-        <w:rPr>
-          <w:rFonts w:ascii="Times New Roman" w:hAnsi="Times New Roman" w:cs="Times New Roman"/>
-          <w:sz w:val="24"/>
-          <w:szCs w:val="24"/>
-          <w:lang w:val="en-US"/>
-        </w:rPr>
-        <w:t>New</w:t>
-      </w:r>
-    </w:p>
-    <w:p>
-      <w:pPr>
-        <w:pStyle w:val="Listenabsatz"/>
-        <w:ind w:left="2880"/>
-        <w:rPr>
-          <w:rFonts w:ascii="Times New Roman" w:hAnsi="Times New Roman" w:cs="Times New Roman"/>
-          <w:sz w:val="24"/>
-          <w:szCs w:val="24"/>
-          <w:lang w:val="en-US"/>
-        </w:rPr>
-      </w:pPr>
-    </w:p>
-    <w:p>
-      <w:pPr>
-        <w:pStyle w:val="Listenabsatz"/>
-        <w:numPr>
-          <w:ilvl w:val="2"/>
-          <w:numId w:val="3"/>
-        </w:numPr>
-        <w:rPr>
-          <w:rFonts w:ascii="Times New Roman" w:hAnsi="Times New Roman" w:cs="Times New Roman"/>
-          <w:sz w:val="24"/>
-          <w:szCs w:val="24"/>
-          <w:lang w:val="en-US"/>
-        </w:rPr>
-      </w:pPr>
-      <w:r>
-        <w:rPr>
-          <w:rFonts w:ascii="Times New Roman" w:hAnsi="Times New Roman" w:cs="Times New Roman"/>
-          <w:sz w:val="24"/>
-          <w:szCs w:val="24"/>
-          <w:lang w:val="en-US"/>
-        </w:rPr>
-        <w:t>16 Dark colors</w:t>
-      </w:r>
-    </w:p>
-    <w:p>
-      <w:pPr>
-        <w:pStyle w:val="Listenabsatz"/>
-        <w:numPr>
-          <w:ilvl w:val="3"/>
-          <w:numId w:val="3"/>
-        </w:numPr>
-        <w:rPr>
-          <w:rFonts w:ascii="Times New Roman" w:hAnsi="Times New Roman" w:cs="Times New Roman"/>
-          <w:color w:val="808080" w:themeColor="background1" w:themeShade="80"/>
-          <w:sz w:val="24"/>
-          <w:szCs w:val="24"/>
-          <w:lang w:val="en-US"/>
-        </w:rPr>
-      </w:pPr>
-      <w:r>
-        <w:rPr>
-          <w:rFonts w:ascii="Times New Roman" w:hAnsi="Times New Roman" w:cs="Times New Roman"/>
-          <w:color w:val="808080" w:themeColor="background1" w:themeShade="80"/>
-          <w:sz w:val="24"/>
-          <w:szCs w:val="24"/>
-          <w:lang w:val="en-US"/>
-        </w:rPr>
-        <w:t>Black (0,0,0) #000000</w:t>
-      </w:r>
-    </w:p>
-    <w:p>
-      <w:pPr>
-        <w:pStyle w:val="Listenabsatz"/>
-        <w:numPr>
-          <w:ilvl w:val="3"/>
-          <w:numId w:val="3"/>
-        </w:numPr>
-        <w:rPr>
-          <w:rFonts w:ascii="Times New Roman" w:hAnsi="Times New Roman" w:cs="Times New Roman"/>
-          <w:sz w:val="24"/>
-          <w:szCs w:val="24"/>
-          <w:lang w:val="en-US"/>
-        </w:rPr>
-      </w:pPr>
-      <w:r>
-        <w:rPr>
-          <w:rFonts w:ascii="Times New Roman" w:hAnsi="Times New Roman" w:cs="Times New Roman"/>
-          <w:sz w:val="24"/>
-          <w:szCs w:val="24"/>
-          <w:lang w:val="en-US"/>
-        </w:rPr>
-        <w:t>Dark blue (0,128,192) #0080C0</w:t>
-      </w:r>
-    </w:p>
-    <w:p>
-      <w:pPr>
-        <w:pStyle w:val="Listenabsatz"/>
-        <w:numPr>
-          <w:ilvl w:val="3"/>
-          <w:numId w:val="3"/>
-        </w:numPr>
-        <w:rPr>
-          <w:rFonts w:ascii="Times New Roman" w:hAnsi="Times New Roman" w:cs="Times New Roman"/>
-          <w:color w:val="808080" w:themeColor="background1" w:themeShade="80"/>
-          <w:sz w:val="24"/>
-          <w:szCs w:val="24"/>
-          <w:lang w:val="en-US"/>
-        </w:rPr>
-      </w:pPr>
-      <w:r>
-        <w:rPr>
-          <w:rFonts w:ascii="Times New Roman" w:hAnsi="Times New Roman" w:cs="Times New Roman"/>
-          <w:color w:val="808080" w:themeColor="background1" w:themeShade="80"/>
-          <w:sz w:val="24"/>
-          <w:szCs w:val="24"/>
-          <w:lang w:val="en-US"/>
-        </w:rPr>
-        <w:t>Dark crème color</w:t>
-      </w:r>
-      <w:r>
-        <w:rPr>
-          <w:rFonts w:ascii="Times New Roman" w:hAnsi="Times New Roman" w:cs="Times New Roman"/>
-          <w:color w:val="808080" w:themeColor="background1" w:themeShade="80"/>
-          <w:sz w:val="24"/>
-          <w:szCs w:val="24"/>
-          <w:lang w:val="en-US"/>
-        </w:rPr>
-        <w:t xml:space="preserve"> (208,193,145) #D0C191</w:t>
-      </w:r>
-    </w:p>
-    <w:p>
-      <w:pPr>
-        <w:pStyle w:val="Listenabsatz"/>
-        <w:numPr>
-          <w:ilvl w:val="3"/>
-          <w:numId w:val="3"/>
-        </w:numPr>
-        <w:rPr>
-          <w:rFonts w:ascii="Times New Roman" w:hAnsi="Times New Roman" w:cs="Times New Roman"/>
-          <w:sz w:val="24"/>
-          <w:szCs w:val="24"/>
-          <w:lang w:val="en-US"/>
-        </w:rPr>
-      </w:pPr>
-      <w:r>
-        <w:rPr>
-          <w:rFonts w:ascii="Times New Roman" w:hAnsi="Times New Roman" w:cs="Times New Roman"/>
-          <w:sz w:val="24"/>
-          <w:szCs w:val="24"/>
-          <w:lang w:val="en-US"/>
-        </w:rPr>
-        <w:t>Dark green</w:t>
-      </w:r>
-      <w:r>
-        <w:rPr>
-          <w:rFonts w:ascii="Times New Roman" w:hAnsi="Times New Roman" w:cs="Times New Roman"/>
-          <w:sz w:val="24"/>
-          <w:szCs w:val="24"/>
-          <w:lang w:val="en-US"/>
-        </w:rPr>
-        <w:t xml:space="preserve"> (22,90,6) #165A06</w:t>
-      </w:r>
-    </w:p>
-    <w:p>
-      <w:pPr>
-        <w:pStyle w:val="Listenabsatz"/>
-        <w:numPr>
-          <w:ilvl w:val="3"/>
-          <w:numId w:val="3"/>
-        </w:numPr>
-        <w:rPr>
-          <w:rFonts w:ascii="Times New Roman" w:hAnsi="Times New Roman" w:cs="Times New Roman"/>
-          <w:color w:val="808080" w:themeColor="background1" w:themeShade="80"/>
-          <w:sz w:val="24"/>
-          <w:szCs w:val="24"/>
-          <w:lang w:val="en-US"/>
-        </w:rPr>
-      </w:pPr>
-      <w:r>
-        <w:rPr>
-          <w:rFonts w:ascii="Times New Roman" w:hAnsi="Times New Roman" w:cs="Times New Roman"/>
-          <w:color w:val="808080" w:themeColor="background1" w:themeShade="80"/>
-          <w:sz w:val="24"/>
-          <w:szCs w:val="24"/>
-          <w:lang w:val="en-US"/>
-        </w:rPr>
-        <w:t>Dark grey (58,58,58) #3A3A3A</w:t>
-      </w:r>
-    </w:p>
-    <w:p>
-      <w:pPr>
-        <w:pStyle w:val="Listenabsatz"/>
-        <w:numPr>
-          <w:ilvl w:val="3"/>
-          <w:numId w:val="3"/>
-        </w:numPr>
-        <w:rPr>
-          <w:rFonts w:ascii="Times New Roman" w:hAnsi="Times New Roman" w:cs="Times New Roman"/>
-          <w:sz w:val="24"/>
-          <w:szCs w:val="24"/>
-          <w:lang w:val="en-US"/>
-        </w:rPr>
-      </w:pPr>
-      <w:r>
-        <w:rPr>
-          <w:rFonts w:ascii="Times New Roman" w:hAnsi="Times New Roman" w:cs="Times New Roman"/>
-          <w:sz w:val="24"/>
-          <w:szCs w:val="24"/>
-          <w:lang w:val="en-US"/>
-        </w:rPr>
-        <w:t>Dark Orange</w:t>
-      </w:r>
-      <w:r>
-        <w:rPr>
-          <w:rFonts w:ascii="Times New Roman" w:hAnsi="Times New Roman" w:cs="Times New Roman"/>
-          <w:sz w:val="24"/>
-          <w:szCs w:val="24"/>
-          <w:lang w:val="en-US"/>
-        </w:rPr>
-        <w:t xml:space="preserve"> (129,65,4) #814104</w:t>
-      </w:r>
-    </w:p>
-    <w:p>
-      <w:pPr>
-        <w:pStyle w:val="Listenabsatz"/>
-        <w:numPr>
-          <w:ilvl w:val="3"/>
-          <w:numId w:val="3"/>
-        </w:numPr>
-        <w:rPr>
-          <w:rFonts w:ascii="Times New Roman" w:hAnsi="Times New Roman" w:cs="Times New Roman"/>
-          <w:sz w:val="24"/>
-          <w:szCs w:val="24"/>
-          <w:lang w:val="en-US"/>
-        </w:rPr>
-      </w:pPr>
-      <w:r>
-        <w:rPr>
-          <w:rFonts w:ascii="Times New Roman" w:hAnsi="Times New Roman" w:cs="Times New Roman"/>
-          <w:sz w:val="24"/>
-          <w:szCs w:val="24"/>
-          <w:lang w:val="en-US"/>
-        </w:rPr>
-        <w:t>Dark</w:t>
-      </w:r>
-      <w:r>
-        <w:rPr>
-          <w:rFonts w:ascii="Times New Roman" w:hAnsi="Times New Roman" w:cs="Times New Roman"/>
-          <w:sz w:val="24"/>
-          <w:szCs w:val="24"/>
-          <w:lang w:val="en-US"/>
-        </w:rPr>
-        <w:t xml:space="preserve"> pink</w:t>
-      </w:r>
-      <w:r>
-        <w:rPr>
-          <w:rFonts w:ascii="Times New Roman" w:hAnsi="Times New Roman" w:cs="Times New Roman"/>
-          <w:sz w:val="24"/>
-          <w:szCs w:val="24"/>
-          <w:lang w:val="en-US"/>
-        </w:rPr>
-        <w:t xml:space="preserve"> (206,16,217) #CE10D9</w:t>
-      </w:r>
-    </w:p>
-    <w:p>
-      <w:pPr>
-        <w:pStyle w:val="Listenabsatz"/>
-        <w:numPr>
-          <w:ilvl w:val="3"/>
-          <w:numId w:val="3"/>
-        </w:numPr>
-        <w:rPr>
-          <w:rFonts w:ascii="Times New Roman" w:hAnsi="Times New Roman" w:cs="Times New Roman"/>
-          <w:sz w:val="24"/>
-          <w:szCs w:val="24"/>
-          <w:lang w:val="en-US"/>
-        </w:rPr>
-      </w:pPr>
-      <w:r>
-        <w:rPr>
-          <w:rFonts w:ascii="Times New Roman" w:hAnsi="Times New Roman" w:cs="Times New Roman"/>
-          <w:sz w:val="24"/>
-          <w:szCs w:val="24"/>
-          <w:lang w:val="en-US"/>
-        </w:rPr>
-        <w:t>Dark r</w:t>
-      </w:r>
-      <w:r>
-        <w:rPr>
-          <w:rFonts w:ascii="Times New Roman" w:hAnsi="Times New Roman" w:cs="Times New Roman"/>
-          <w:sz w:val="24"/>
-          <w:szCs w:val="24"/>
-          <w:lang w:val="en-US"/>
-        </w:rPr>
-        <w:t>ed (175,6,6) #AF0606</w:t>
-      </w:r>
-    </w:p>
-    <w:p>
-      <w:pPr>
-        <w:pStyle w:val="Listenabsatz"/>
-        <w:numPr>
-          <w:ilvl w:val="3"/>
-          <w:numId w:val="3"/>
-        </w:numPr>
-        <w:rPr>
-          <w:rFonts w:ascii="Times New Roman" w:hAnsi="Times New Roman" w:cs="Times New Roman"/>
-          <w:sz w:val="24"/>
-          <w:szCs w:val="24"/>
-          <w:lang w:val="en-US"/>
-        </w:rPr>
-      </w:pPr>
-      <w:r>
-        <w:rPr>
-          <w:rFonts w:ascii="Times New Roman" w:hAnsi="Times New Roman" w:cs="Times New Roman"/>
-          <w:sz w:val="24"/>
-          <w:szCs w:val="24"/>
-          <w:lang w:val="en-US"/>
-        </w:rPr>
-        <w:t>Dark skin color (229,143,115) #E58F73</w:t>
-      </w:r>
-    </w:p>
-    <w:p>
-      <w:pPr>
-        <w:pStyle w:val="Listenabsatz"/>
-        <w:numPr>
-          <w:ilvl w:val="3"/>
-          <w:numId w:val="3"/>
-        </w:numPr>
-        <w:rPr>
-          <w:rFonts w:ascii="Times New Roman" w:hAnsi="Times New Roman" w:cs="Times New Roman"/>
-          <w:sz w:val="24"/>
-          <w:szCs w:val="24"/>
-          <w:lang w:val="en-US"/>
-        </w:rPr>
-      </w:pPr>
-      <w:r>
-        <w:rPr>
-          <w:rFonts w:ascii="Times New Roman" w:hAnsi="Times New Roman" w:cs="Times New Roman"/>
-          <w:sz w:val="24"/>
-          <w:szCs w:val="24"/>
-          <w:lang w:val="en-US"/>
-        </w:rPr>
-        <w:t>Dark violet</w:t>
-      </w:r>
-      <w:r>
-        <w:rPr>
-          <w:rFonts w:ascii="Times New Roman" w:hAnsi="Times New Roman" w:cs="Times New Roman"/>
-          <w:sz w:val="24"/>
-          <w:szCs w:val="24"/>
-          <w:lang w:val="en-US"/>
-        </w:rPr>
-        <w:t xml:space="preserve"> (97,16,143) #61108F</w:t>
-      </w:r>
-    </w:p>
-    <w:p>
-      <w:pPr>
-        <w:pStyle w:val="Listenabsatz"/>
-        <w:numPr>
-          <w:ilvl w:val="3"/>
-          <w:numId w:val="3"/>
-        </w:numPr>
-        <w:rPr>
-          <w:rFonts w:ascii="Times New Roman" w:hAnsi="Times New Roman" w:cs="Times New Roman"/>
-          <w:color w:val="808080" w:themeColor="background1" w:themeShade="80"/>
-          <w:sz w:val="24"/>
-          <w:szCs w:val="24"/>
-          <w:lang w:val="en-US"/>
-        </w:rPr>
-      </w:pPr>
-      <w:r>
-        <w:rPr>
-          <w:rFonts w:ascii="Times New Roman" w:hAnsi="Times New Roman" w:cs="Times New Roman"/>
-          <w:color w:val="808080" w:themeColor="background1" w:themeShade="80"/>
-          <w:sz w:val="24"/>
-          <w:szCs w:val="24"/>
-          <w:lang w:val="en-US"/>
-        </w:rPr>
-        <w:t>Dark wood brown</w:t>
-      </w:r>
-      <w:r>
-        <w:rPr>
-          <w:rFonts w:ascii="Times New Roman" w:hAnsi="Times New Roman" w:cs="Times New Roman"/>
-          <w:color w:val="808080" w:themeColor="background1" w:themeShade="80"/>
-          <w:sz w:val="24"/>
-          <w:szCs w:val="24"/>
-          <w:lang w:val="en-US"/>
-        </w:rPr>
-        <w:t xml:space="preserve"> (141,101,64) #8D6540</w:t>
-      </w:r>
-    </w:p>
-    <w:p>
-      <w:pPr>
-        <w:pStyle w:val="Listenabsatz"/>
-        <w:numPr>
-          <w:ilvl w:val="3"/>
-          <w:numId w:val="3"/>
-        </w:numPr>
-        <w:rPr>
-          <w:rFonts w:ascii="Times New Roman" w:hAnsi="Times New Roman" w:cs="Times New Roman"/>
-          <w:color w:val="808080" w:themeColor="background1" w:themeShade="80"/>
-          <w:sz w:val="24"/>
-          <w:szCs w:val="24"/>
-          <w:lang w:val="en-US"/>
-        </w:rPr>
-      </w:pPr>
-      <w:r>
-        <w:rPr>
-          <w:rFonts w:ascii="Times New Roman" w:hAnsi="Times New Roman" w:cs="Times New Roman"/>
-          <w:color w:val="808080" w:themeColor="background1" w:themeShade="80"/>
-          <w:sz w:val="24"/>
-          <w:szCs w:val="24"/>
-          <w:lang w:val="en-US"/>
-        </w:rPr>
-        <w:t xml:space="preserve">Dark wood brown </w:t>
-      </w:r>
-      <w:r>
-        <w:rPr>
-          <w:rFonts w:ascii="Times New Roman" w:hAnsi="Times New Roman" w:cs="Times New Roman"/>
-          <w:color w:val="808080" w:themeColor="background1" w:themeShade="80"/>
-          <w:sz w:val="24"/>
-          <w:szCs w:val="24"/>
-          <w:lang w:val="en-US"/>
-        </w:rPr>
-        <w:t>dark</w:t>
-      </w:r>
-      <w:r>
-        <w:rPr>
-          <w:rFonts w:ascii="Times New Roman" w:hAnsi="Times New Roman" w:cs="Times New Roman"/>
-          <w:color w:val="808080" w:themeColor="background1" w:themeShade="80"/>
-          <w:sz w:val="24"/>
-          <w:szCs w:val="24"/>
-          <w:lang w:val="en-US"/>
-        </w:rPr>
-        <w:t xml:space="preserve"> (96,68,55) #60442C</w:t>
+      <w:r>
+        <w:rPr>
+          <w:rFonts w:ascii="Times New Roman" w:hAnsi="Times New Roman" w:cs="Times New Roman"/>
+          <w:color w:val="808080" w:themeColor="background1" w:themeShade="80"/>
+          <w:sz w:val="24"/>
+          <w:szCs w:val="24"/>
+          <w:lang w:val="en-US"/>
+        </w:rPr>
+        <w:t>) #60442C</w:t>
       </w:r>
     </w:p>
     <w:p>

</xml_diff>

<commit_message>
Worked on Hammerjeager Animation & Updated WBSgate02
</commit_message>
<xml_diff>
--- a/Documentation/TeamsitzungZiele250618.docx
+++ b/Documentation/TeamsitzungZiele250618.docx
@@ -2722,16 +2722,106 @@
           <w:szCs w:val="24"/>
           <w:lang w:val="en-US"/>
         </w:rPr>
-        <w:t>Light violet</w:t>
-      </w:r>
-      <w:r>
-        <w:rPr>
-          <w:rFonts w:ascii="Times New Roman" w:hAnsi="Times New Roman" w:cs="Times New Roman"/>
-          <w:sz w:val="24"/>
-          <w:szCs w:val="24"/>
-          <w:lang w:val="en-US"/>
-        </w:rPr>
-        <w:t xml:space="preserve"> (115,19,171) #7313AB</w:t>
+        <w:t xml:space="preserve">Light skin color </w:t>
+      </w:r>
+      <w:r>
+        <w:rPr>
+          <w:rFonts w:ascii="Times New Roman" w:hAnsi="Times New Roman" w:cs="Times New Roman"/>
+          <w:sz w:val="24"/>
+          <w:szCs w:val="24"/>
+          <w:lang w:val="en-US"/>
+        </w:rPr>
+        <w:t>reflection</w:t>
+      </w:r>
+      <w:r>
+        <w:rPr>
+          <w:rFonts w:ascii="Times New Roman" w:hAnsi="Times New Roman" w:cs="Times New Roman"/>
+          <w:sz w:val="24"/>
+          <w:szCs w:val="24"/>
+          <w:lang w:val="en-US"/>
+        </w:rPr>
+        <w:t xml:space="preserve"> (</w:t>
+      </w:r>
+      <w:r>
+        <w:rPr>
+          <w:rFonts w:ascii="Times New Roman" w:hAnsi="Times New Roman" w:cs="Times New Roman"/>
+          <w:sz w:val="24"/>
+          <w:szCs w:val="24"/>
+          <w:lang w:val="en-US"/>
+        </w:rPr>
+        <w:t>255</w:t>
+      </w:r>
+      <w:r>
+        <w:rPr>
+          <w:rFonts w:ascii="Times New Roman" w:hAnsi="Times New Roman" w:cs="Times New Roman"/>
+          <w:sz w:val="24"/>
+          <w:szCs w:val="24"/>
+          <w:lang w:val="en-US"/>
+        </w:rPr>
+        <w:t>,</w:t>
+      </w:r>
+      <w:r>
+        <w:rPr>
+          <w:rFonts w:ascii="Times New Roman" w:hAnsi="Times New Roman" w:cs="Times New Roman"/>
+          <w:sz w:val="24"/>
+          <w:szCs w:val="24"/>
+          <w:lang w:val="en-US"/>
+        </w:rPr>
+        <w:t>190</w:t>
+      </w:r>
+      <w:r>
+        <w:rPr>
+          <w:rFonts w:ascii="Times New Roman" w:hAnsi="Times New Roman" w:cs="Times New Roman"/>
+          <w:sz w:val="24"/>
+          <w:szCs w:val="24"/>
+          <w:lang w:val="en-US"/>
+        </w:rPr>
+        <w:t>,</w:t>
+      </w:r>
+      <w:r>
+        <w:rPr>
+          <w:rFonts w:ascii="Times New Roman" w:hAnsi="Times New Roman" w:cs="Times New Roman"/>
+          <w:sz w:val="24"/>
+          <w:szCs w:val="24"/>
+          <w:lang w:val="en-US"/>
+        </w:rPr>
+        <w:t>169</w:t>
+      </w:r>
+      <w:r>
+        <w:rPr>
+          <w:rFonts w:ascii="Times New Roman" w:hAnsi="Times New Roman" w:cs="Times New Roman"/>
+          <w:sz w:val="24"/>
+          <w:szCs w:val="24"/>
+          <w:lang w:val="en-US"/>
+        </w:rPr>
+        <w:t xml:space="preserve">) </w:t>
+      </w:r>
+      <w:r>
+        <w:rPr>
+          <w:rFonts w:ascii="Times New Roman" w:hAnsi="Times New Roman" w:cs="Times New Roman"/>
+          <w:sz w:val="24"/>
+          <w:szCs w:val="24"/>
+          <w:lang w:val="en-US"/>
+        </w:rPr>
+        <w:t>#</w:t>
+      </w:r>
+      <w:r>
+        <w:rPr>
+          <w:rFonts w:ascii="Times New Roman" w:hAnsi="Times New Roman" w:cs="Times New Roman"/>
+          <w:sz w:val="24"/>
+          <w:szCs w:val="24"/>
+          <w:lang w:val="en-US"/>
+        </w:rPr>
+        <w:t>FFBEA</w:t>
+      </w:r>
+      <w:r>
+        <w:rPr>
+          <w:rFonts w:ascii="Times New Roman" w:hAnsi="Times New Roman" w:cs="Times New Roman"/>
+          <w:sz w:val="24"/>
+          <w:szCs w:val="24"/>
+          <w:lang w:val="en-US"/>
+        </w:rPr>
+        <w:t>9</w:t>
       </w:r>
     </w:p>
     <w:p>
@@ -2743,31 +2833,28 @@
         </w:numPr>
         <w:rPr>
           <w:rFonts w:ascii="Times New Roman" w:hAnsi="Times New Roman" w:cs="Times New Roman"/>
-          <w:color w:val="808080" w:themeColor="background1" w:themeShade="80"/>
-          <w:sz w:val="24"/>
-          <w:szCs w:val="24"/>
-          <w:lang w:val="en-US"/>
-        </w:rPr>
-      </w:pPr>
-      <w:r>
-        <w:rPr>
-          <w:rFonts w:ascii="Times New Roman" w:hAnsi="Times New Roman" w:cs="Times New Roman"/>
-          <w:color w:val="808080" w:themeColor="background1" w:themeShade="80"/>
-          <w:sz w:val="24"/>
-          <w:szCs w:val="24"/>
-          <w:lang w:val="en-US"/>
-        </w:rPr>
-        <w:t>Light wood brown</w:t>
-      </w:r>
-      <w:r>
-        <w:rPr>
-          <w:rFonts w:ascii="Times New Roman" w:hAnsi="Times New Roman" w:cs="Times New Roman"/>
-          <w:color w:val="808080" w:themeColor="background1" w:themeShade="80"/>
-          <w:sz w:val="24"/>
-          <w:szCs w:val="24"/>
-          <w:lang w:val="en-US"/>
-        </w:rPr>
-        <w:t xml:space="preserve"> (163,117,74) #A3754A</w:t>
+          <w:sz w:val="24"/>
+          <w:szCs w:val="24"/>
+          <w:lang w:val="en-US"/>
+        </w:rPr>
+      </w:pPr>
+      <w:r>
+        <w:rPr>
+          <w:rFonts w:ascii="Times New Roman" w:hAnsi="Times New Roman" w:cs="Times New Roman"/>
+          <w:sz w:val="24"/>
+          <w:szCs w:val="24"/>
+          <w:lang w:val="en-US"/>
+        </w:rPr>
+        <w:t>Light violet</w:t>
+      </w:r>
+      <w:r>
+        <w:rPr>
+          <w:rFonts w:ascii="Times New Roman" w:hAnsi="Times New Roman" w:cs="Times New Roman"/>
+          <w:sz w:val="24"/>
+          <w:szCs w:val="24"/>
+          <w:lang w:val="en-US"/>
+        </w:rPr>
+        <w:t xml:space="preserve"> (115,19,171) #7313AB</w:t>
       </w:r>
     </w:p>
     <w:p>
@@ -2793,17 +2880,17 @@
           <w:szCs w:val="24"/>
           <w:lang w:val="en-US"/>
         </w:rPr>
-        <w:t>Light wood brown bright</w:t>
-      </w:r>
-      <w:r>
-        <w:rPr>
-          <w:rFonts w:ascii="Times New Roman" w:hAnsi="Times New Roman" w:cs="Times New Roman"/>
-          <w:color w:val="808080" w:themeColor="background1" w:themeShade="80"/>
-          <w:sz w:val="24"/>
-          <w:szCs w:val="24"/>
-          <w:lang w:val="en-US"/>
-        </w:rPr>
-        <w:t xml:space="preserve"> (180,133,89) #B48559</w:t>
+        <w:t>Light wood brown</w:t>
+      </w:r>
+      <w:r>
+        <w:rPr>
+          <w:rFonts w:ascii="Times New Roman" w:hAnsi="Times New Roman" w:cs="Times New Roman"/>
+          <w:color w:val="808080" w:themeColor="background1" w:themeShade="80"/>
+          <w:sz w:val="24"/>
+          <w:szCs w:val="24"/>
+          <w:lang w:val="en-US"/>
+        </w:rPr>
+        <w:t xml:space="preserve"> (163,117,74) #A3754A</w:t>
       </w:r>
     </w:p>
     <w:p>
@@ -2815,28 +2902,31 @@
         </w:numPr>
         <w:rPr>
           <w:rFonts w:ascii="Times New Roman" w:hAnsi="Times New Roman" w:cs="Times New Roman"/>
-          <w:sz w:val="24"/>
-          <w:szCs w:val="24"/>
-          <w:lang w:val="en-US"/>
-        </w:rPr>
-      </w:pPr>
-      <w:r>
-        <w:rPr>
-          <w:rFonts w:ascii="Times New Roman" w:hAnsi="Times New Roman" w:cs="Times New Roman"/>
-          <w:sz w:val="24"/>
-          <w:szCs w:val="24"/>
-          <w:lang w:val="en-US"/>
-        </w:rPr>
-        <w:t>Light yellow</w:t>
-      </w:r>
-      <w:r>
-        <w:rPr>
-          <w:rFonts w:ascii="Times New Roman" w:hAnsi="Times New Roman" w:cs="Times New Roman"/>
-          <w:sz w:val="24"/>
-          <w:szCs w:val="24"/>
-          <w:lang w:val="en-US"/>
-        </w:rPr>
-        <w:t xml:space="preserve"> (247,234,71) #F7EA47</w:t>
+          <w:color w:val="808080" w:themeColor="background1" w:themeShade="80"/>
+          <w:sz w:val="24"/>
+          <w:szCs w:val="24"/>
+          <w:lang w:val="en-US"/>
+        </w:rPr>
+      </w:pPr>
+      <w:r>
+        <w:rPr>
+          <w:rFonts w:ascii="Times New Roman" w:hAnsi="Times New Roman" w:cs="Times New Roman"/>
+          <w:color w:val="808080" w:themeColor="background1" w:themeShade="80"/>
+          <w:sz w:val="24"/>
+          <w:szCs w:val="24"/>
+          <w:lang w:val="en-US"/>
+        </w:rPr>
+        <w:t>Light wood brown bright</w:t>
+      </w:r>
+      <w:r>
+        <w:rPr>
+          <w:rFonts w:ascii="Times New Roman" w:hAnsi="Times New Roman" w:cs="Times New Roman"/>
+          <w:color w:val="808080" w:themeColor="background1" w:themeShade="80"/>
+          <w:sz w:val="24"/>
+          <w:szCs w:val="24"/>
+          <w:lang w:val="en-US"/>
+        </w:rPr>
+        <w:t xml:space="preserve"> (180,133,89) #B48559</w:t>
       </w:r>
     </w:p>
     <w:p>
@@ -2848,21 +2938,28 @@
         </w:numPr>
         <w:rPr>
           <w:rFonts w:ascii="Times New Roman" w:hAnsi="Times New Roman" w:cs="Times New Roman"/>
-          <w:color w:val="808080" w:themeColor="background1" w:themeShade="80"/>
-          <w:sz w:val="24"/>
-          <w:szCs w:val="24"/>
-          <w:lang w:val="en-US"/>
-        </w:rPr>
-      </w:pPr>
-      <w:r>
-        <w:rPr>
-          <w:rFonts w:ascii="Times New Roman" w:hAnsi="Times New Roman" w:cs="Times New Roman"/>
-          <w:color w:val="808080" w:themeColor="background1" w:themeShade="80"/>
-          <w:sz w:val="24"/>
-          <w:szCs w:val="24"/>
-          <w:lang w:val="en-US"/>
-        </w:rPr>
-        <w:t>White (255,255,255) #FFFFFF</w:t>
+          <w:sz w:val="24"/>
+          <w:szCs w:val="24"/>
+          <w:lang w:val="en-US"/>
+        </w:rPr>
+      </w:pPr>
+      <w:r>
+        <w:rPr>
+          <w:rFonts w:ascii="Times New Roman" w:hAnsi="Times New Roman" w:cs="Times New Roman"/>
+          <w:sz w:val="24"/>
+          <w:szCs w:val="24"/>
+          <w:lang w:val="en-US"/>
+        </w:rPr>
+        <w:t>Light yellow</w:t>
+      </w:r>
+      <w:r>
+        <w:rPr>
+          <w:rFonts w:ascii="Times New Roman" w:hAnsi="Times New Roman" w:cs="Times New Roman"/>
+          <w:sz w:val="24"/>
+          <w:szCs w:val="24"/>
+          <w:lang w:val="en-US"/>
+        </w:rPr>
+        <w:t xml:space="preserve"> (247,234,71) #F7EA47</w:t>
       </w:r>
     </w:p>
     <w:p>
@@ -2874,19 +2971,21 @@
         </w:numPr>
         <w:rPr>
           <w:rFonts w:ascii="Times New Roman" w:hAnsi="Times New Roman" w:cs="Times New Roman"/>
-          <w:sz w:val="24"/>
-          <w:szCs w:val="24"/>
-          <w:lang w:val="en-US"/>
-        </w:rPr>
-      </w:pPr>
-      <w:r>
-        <w:rPr>
-          <w:rFonts w:ascii="Times New Roman" w:hAnsi="Times New Roman" w:cs="Times New Roman"/>
-          <w:sz w:val="24"/>
-          <w:szCs w:val="24"/>
-          <w:lang w:val="en-US"/>
-        </w:rPr>
-        <w:t>New</w:t>
+          <w:color w:val="808080" w:themeColor="background1" w:themeShade="80"/>
+          <w:sz w:val="24"/>
+          <w:szCs w:val="24"/>
+          <w:lang w:val="en-US"/>
+        </w:rPr>
+      </w:pPr>
+      <w:r>
+        <w:rPr>
+          <w:rFonts w:ascii="Times New Roman" w:hAnsi="Times New Roman" w:cs="Times New Roman"/>
+          <w:color w:val="808080" w:themeColor="background1" w:themeShade="80"/>
+          <w:sz w:val="24"/>
+          <w:szCs w:val="24"/>
+          <w:lang w:val="en-US"/>
+        </w:rPr>
+        <w:t>White (255,255,255) #FFFFFF</w:t>
       </w:r>
     </w:p>
     <w:p>
@@ -3229,7 +3328,79 @@
           <w:szCs w:val="24"/>
           <w:lang w:val="en-US"/>
         </w:rPr>
-        <w:t>Dark skin color (229,143,115) #E58F73</w:t>
+        <w:t>Dark</w:t>
+      </w:r>
+      <w:r>
+        <w:rPr>
+          <w:rFonts w:ascii="Times New Roman" w:hAnsi="Times New Roman" w:cs="Times New Roman"/>
+          <w:sz w:val="24"/>
+          <w:szCs w:val="24"/>
+          <w:lang w:val="en-US"/>
+        </w:rPr>
+        <w:t xml:space="preserve"> skin color (</w:t>
+      </w:r>
+      <w:r>
+        <w:rPr>
+          <w:rFonts w:ascii="Times New Roman" w:hAnsi="Times New Roman" w:cs="Times New Roman"/>
+          <w:sz w:val="24"/>
+          <w:szCs w:val="24"/>
+          <w:lang w:val="en-US"/>
+        </w:rPr>
+        <w:t>229</w:t>
+      </w:r>
+      <w:r>
+        <w:rPr>
+          <w:rFonts w:ascii="Times New Roman" w:hAnsi="Times New Roman" w:cs="Times New Roman"/>
+          <w:sz w:val="24"/>
+          <w:szCs w:val="24"/>
+          <w:lang w:val="en-US"/>
+        </w:rPr>
+        <w:t>,</w:t>
+      </w:r>
+      <w:r>
+        <w:rPr>
+          <w:rFonts w:ascii="Times New Roman" w:hAnsi="Times New Roman" w:cs="Times New Roman"/>
+          <w:sz w:val="24"/>
+          <w:szCs w:val="24"/>
+          <w:lang w:val="en-US"/>
+        </w:rPr>
+        <w:t>143</w:t>
+      </w:r>
+      <w:r>
+        <w:rPr>
+          <w:rFonts w:ascii="Times New Roman" w:hAnsi="Times New Roman" w:cs="Times New Roman"/>
+          <w:sz w:val="24"/>
+          <w:szCs w:val="24"/>
+          <w:lang w:val="en-US"/>
+        </w:rPr>
+        <w:t>,</w:t>
+      </w:r>
+      <w:r>
+        <w:rPr>
+          <w:rFonts w:ascii="Times New Roman" w:hAnsi="Times New Roman" w:cs="Times New Roman"/>
+          <w:sz w:val="24"/>
+          <w:szCs w:val="24"/>
+          <w:lang w:val="en-US"/>
+        </w:rPr>
+        <w:t>115</w:t>
+      </w:r>
+      <w:r>
+        <w:rPr>
+          <w:rFonts w:ascii="Times New Roman" w:hAnsi="Times New Roman" w:cs="Times New Roman"/>
+          <w:sz w:val="24"/>
+          <w:szCs w:val="24"/>
+          <w:lang w:val="en-US"/>
+        </w:rPr>
+        <w:t xml:space="preserve">) </w:t>
+      </w:r>
+      <w:r>
+        <w:rPr>
+          <w:rFonts w:ascii="Times New Roman" w:hAnsi="Times New Roman" w:cs="Times New Roman"/>
+          <w:sz w:val="24"/>
+          <w:szCs w:val="24"/>
+          <w:lang w:val="en-US"/>
+        </w:rPr>
+        <w:t>#E58F73</w:t>
       </w:r>
     </w:p>
     <w:p>
@@ -3346,123 +3517,123 @@
         </w:rPr>
         <w:t>44</w:t>
       </w:r>
+      <w:r>
+        <w:rPr>
+          <w:rFonts w:ascii="Times New Roman" w:hAnsi="Times New Roman" w:cs="Times New Roman"/>
+          <w:color w:val="808080" w:themeColor="background1" w:themeShade="80"/>
+          <w:sz w:val="24"/>
+          <w:szCs w:val="24"/>
+          <w:lang w:val="en-US"/>
+        </w:rPr>
+        <w:t>) #60442C</w:t>
+      </w:r>
+    </w:p>
+    <w:p>
+      <w:pPr>
+        <w:pStyle w:val="Listenabsatz"/>
+        <w:numPr>
+          <w:ilvl w:val="3"/>
+          <w:numId w:val="3"/>
+        </w:numPr>
+        <w:rPr>
+          <w:rFonts w:ascii="Times New Roman" w:hAnsi="Times New Roman" w:cs="Times New Roman"/>
+          <w:sz w:val="24"/>
+          <w:szCs w:val="24"/>
+          <w:lang w:val="en-US"/>
+        </w:rPr>
+      </w:pPr>
+      <w:r>
+        <w:rPr>
+          <w:rFonts w:ascii="Times New Roman" w:hAnsi="Times New Roman" w:cs="Times New Roman"/>
+          <w:sz w:val="24"/>
+          <w:szCs w:val="24"/>
+          <w:lang w:val="en-US"/>
+        </w:rPr>
+        <w:t>Dark yellow</w:t>
+      </w:r>
+      <w:r>
+        <w:rPr>
+          <w:rFonts w:ascii="Times New Roman" w:hAnsi="Times New Roman" w:cs="Times New Roman"/>
+          <w:sz w:val="24"/>
+          <w:szCs w:val="24"/>
+          <w:lang w:val="en-US"/>
+        </w:rPr>
+        <w:t xml:space="preserve"> (216,201,11) #D8C90B</w:t>
+      </w:r>
+    </w:p>
+    <w:p>
+      <w:pPr>
+        <w:pStyle w:val="Listenabsatz"/>
+        <w:numPr>
+          <w:ilvl w:val="3"/>
+          <w:numId w:val="3"/>
+        </w:numPr>
+        <w:rPr>
+          <w:rFonts w:ascii="Times New Roman" w:hAnsi="Times New Roman" w:cs="Times New Roman"/>
+          <w:sz w:val="24"/>
+          <w:szCs w:val="24"/>
+          <w:lang w:val="en-US"/>
+        </w:rPr>
+      </w:pPr>
+      <w:r>
+        <w:rPr>
+          <w:rFonts w:ascii="Times New Roman" w:hAnsi="Times New Roman" w:cs="Times New Roman"/>
+          <w:sz w:val="24"/>
+          <w:szCs w:val="24"/>
+          <w:lang w:val="en-US"/>
+        </w:rPr>
+        <w:t>New</w:t>
+      </w:r>
+    </w:p>
+    <w:p>
+      <w:pPr>
+        <w:pStyle w:val="Listenabsatz"/>
+        <w:numPr>
+          <w:ilvl w:val="3"/>
+          <w:numId w:val="3"/>
+        </w:numPr>
+        <w:rPr>
+          <w:rFonts w:ascii="Times New Roman" w:hAnsi="Times New Roman" w:cs="Times New Roman"/>
+          <w:sz w:val="24"/>
+          <w:szCs w:val="24"/>
+          <w:lang w:val="en-US"/>
+        </w:rPr>
+      </w:pPr>
+      <w:r>
+        <w:rPr>
+          <w:rFonts w:ascii="Times New Roman" w:hAnsi="Times New Roman" w:cs="Times New Roman"/>
+          <w:sz w:val="24"/>
+          <w:szCs w:val="24"/>
+          <w:lang w:val="en-US"/>
+        </w:rPr>
+        <w:t>New</w:t>
+      </w:r>
+    </w:p>
+    <w:p>
+      <w:pPr>
+        <w:pStyle w:val="Listenabsatz"/>
+        <w:numPr>
+          <w:ilvl w:val="3"/>
+          <w:numId w:val="3"/>
+        </w:numPr>
+        <w:rPr>
+          <w:rFonts w:ascii="Times New Roman" w:hAnsi="Times New Roman" w:cs="Times New Roman"/>
+          <w:sz w:val="24"/>
+          <w:szCs w:val="24"/>
+          <w:lang w:val="en-US"/>
+        </w:rPr>
+      </w:pPr>
+      <w:r>
+        <w:rPr>
+          <w:rFonts w:ascii="Times New Roman" w:hAnsi="Times New Roman" w:cs="Times New Roman"/>
+          <w:sz w:val="24"/>
+          <w:szCs w:val="24"/>
+          <w:lang w:val="en-US"/>
+        </w:rPr>
+        <w:t>New</w:t>
+      </w:r>
       <w:bookmarkStart w:id="0" w:name="_GoBack"/>
       <w:bookmarkEnd w:id="0"/>
-      <w:r>
-        <w:rPr>
-          <w:rFonts w:ascii="Times New Roman" w:hAnsi="Times New Roman" w:cs="Times New Roman"/>
-          <w:color w:val="808080" w:themeColor="background1" w:themeShade="80"/>
-          <w:sz w:val="24"/>
-          <w:szCs w:val="24"/>
-          <w:lang w:val="en-US"/>
-        </w:rPr>
-        <w:t>) #60442C</w:t>
-      </w:r>
-    </w:p>
-    <w:p>
-      <w:pPr>
-        <w:pStyle w:val="Listenabsatz"/>
-        <w:numPr>
-          <w:ilvl w:val="3"/>
-          <w:numId w:val="3"/>
-        </w:numPr>
-        <w:rPr>
-          <w:rFonts w:ascii="Times New Roman" w:hAnsi="Times New Roman" w:cs="Times New Roman"/>
-          <w:sz w:val="24"/>
-          <w:szCs w:val="24"/>
-          <w:lang w:val="en-US"/>
-        </w:rPr>
-      </w:pPr>
-      <w:r>
-        <w:rPr>
-          <w:rFonts w:ascii="Times New Roman" w:hAnsi="Times New Roman" w:cs="Times New Roman"/>
-          <w:sz w:val="24"/>
-          <w:szCs w:val="24"/>
-          <w:lang w:val="en-US"/>
-        </w:rPr>
-        <w:t>Dark yellow</w:t>
-      </w:r>
-      <w:r>
-        <w:rPr>
-          <w:rFonts w:ascii="Times New Roman" w:hAnsi="Times New Roman" w:cs="Times New Roman"/>
-          <w:sz w:val="24"/>
-          <w:szCs w:val="24"/>
-          <w:lang w:val="en-US"/>
-        </w:rPr>
-        <w:t xml:space="preserve"> (216,201,11) #D8C90B</w:t>
-      </w:r>
-    </w:p>
-    <w:p>
-      <w:pPr>
-        <w:pStyle w:val="Listenabsatz"/>
-        <w:numPr>
-          <w:ilvl w:val="3"/>
-          <w:numId w:val="3"/>
-        </w:numPr>
-        <w:rPr>
-          <w:rFonts w:ascii="Times New Roman" w:hAnsi="Times New Roman" w:cs="Times New Roman"/>
-          <w:sz w:val="24"/>
-          <w:szCs w:val="24"/>
-          <w:lang w:val="en-US"/>
-        </w:rPr>
-      </w:pPr>
-      <w:r>
-        <w:rPr>
-          <w:rFonts w:ascii="Times New Roman" w:hAnsi="Times New Roman" w:cs="Times New Roman"/>
-          <w:sz w:val="24"/>
-          <w:szCs w:val="24"/>
-          <w:lang w:val="en-US"/>
-        </w:rPr>
-        <w:t>New</w:t>
-      </w:r>
-    </w:p>
-    <w:p>
-      <w:pPr>
-        <w:pStyle w:val="Listenabsatz"/>
-        <w:numPr>
-          <w:ilvl w:val="3"/>
-          <w:numId w:val="3"/>
-        </w:numPr>
-        <w:rPr>
-          <w:rFonts w:ascii="Times New Roman" w:hAnsi="Times New Roman" w:cs="Times New Roman"/>
-          <w:sz w:val="24"/>
-          <w:szCs w:val="24"/>
-          <w:lang w:val="en-US"/>
-        </w:rPr>
-      </w:pPr>
-      <w:r>
-        <w:rPr>
-          <w:rFonts w:ascii="Times New Roman" w:hAnsi="Times New Roman" w:cs="Times New Roman"/>
-          <w:sz w:val="24"/>
-          <w:szCs w:val="24"/>
-          <w:lang w:val="en-US"/>
-        </w:rPr>
-        <w:t>New</w:t>
-      </w:r>
-    </w:p>
-    <w:p>
-      <w:pPr>
-        <w:pStyle w:val="Listenabsatz"/>
-        <w:numPr>
-          <w:ilvl w:val="3"/>
-          <w:numId w:val="3"/>
-        </w:numPr>
-        <w:rPr>
-          <w:rFonts w:ascii="Times New Roman" w:hAnsi="Times New Roman" w:cs="Times New Roman"/>
-          <w:sz w:val="24"/>
-          <w:szCs w:val="24"/>
-          <w:lang w:val="en-US"/>
-        </w:rPr>
-      </w:pPr>
-      <w:r>
-        <w:rPr>
-          <w:rFonts w:ascii="Times New Roman" w:hAnsi="Times New Roman" w:cs="Times New Roman"/>
-          <w:sz w:val="24"/>
-          <w:szCs w:val="24"/>
-          <w:lang w:val="en-US"/>
-        </w:rPr>
-        <w:t>New</w:t>
-      </w:r>
     </w:p>
     <w:p>
       <w:pPr>

</xml_diff>